<commit_message>
Update trajectory creation and map loading functions
This commit modifies the trajectory creation process along with the map loading functionality. It introduces acceleration into the calculations, optimizes and refactors several codes in the map loading, modifies the calculations in the estimator, applies minor updates to project settings, and updates utilities used in data processing. These changes allow more precise and efficient trajectory creation and map usage within the system.
</commit_message>
<xml_diff>
--- a/ContUpd_paper.docx
+++ b/ContUpd_paper.docx
@@ -1,6 +1,6 @@
 
 <file path=word/document.xml><?xml version="1.0" encoding="utf-8"?>
-<w:document xmlns:wpc="http://schemas.microsoft.com/office/word/2010/wordprocessingCanvas" xmlns:cx="http://schemas.microsoft.com/office/drawing/2014/chartex" xmlns:cx1="http://schemas.microsoft.com/office/drawing/2015/9/8/chartex" xmlns:cx2="http://schemas.microsoft.com/office/drawing/2015/10/21/chartex" xmlns:cx3="http://schemas.microsoft.com/office/drawing/2016/5/9/chartex" xmlns:cx4="http://schemas.microsoft.com/office/drawing/2016/5/10/chartex" xmlns:cx5="http://schemas.microsoft.com/office/drawing/2016/5/11/chartex" xmlns:cx6="http://schemas.microsoft.com/office/drawing/2016/5/12/chartex" xmlns:cx7="http://schemas.microsoft.com/office/drawing/2016/5/13/chartex" xmlns:cx8="http://schemas.microsoft.com/office/drawing/2016/5/14/chartex" xmlns:mc="http://schemas.openxmlformats.org/markup-compatibility/2006" xmlns:aink="http://schemas.microsoft.com/office/drawing/2016/ink" xmlns:am3d="http://schemas.microsoft.com/office/drawing/2017/model3d" xmlns:o="urn:schemas-microsoft-com:office:office" xmlns:oel="http://schemas.microsoft.com/office/2019/extlst" xmlns:r="http://schemas.openxmlformats.org/officeDocument/2006/relationships" xmlns:m="http://schemas.openxmlformats.org/officeDocument/2006/math" xmlns:v="urn:schemas-microsoft-com:vml" xmlns:wp14="http://schemas.microsoft.com/office/word/2010/wordprocessingDrawing" xmlns:wp="http://schemas.openxmlformats.org/drawingml/2006/wordprocessingDrawing" xmlns:w10="urn:schemas-microsoft-com:office:word" xmlns:w="http://schemas.openxmlformats.org/wordprocessingml/2006/main" xmlns:w14="http://schemas.microsoft.com/office/word/2010/wordml" xmlns:w15="http://schemas.microsoft.com/office/word/2012/wordml" xmlns:w16cex="http://schemas.microsoft.com/office/word/2018/wordml/cex" xmlns:w16cid="http://schemas.microsoft.com/office/word/2016/wordml/cid" xmlns:w16="http://schemas.microsoft.com/office/word/2018/wordml" xmlns:w16du="http://schemas.microsoft.com/office/word/2023/wordml/word16du" xmlns:w16sdtdh="http://schemas.microsoft.com/office/word/2020/wordml/sdtdatahash" xmlns:w16se="http://schemas.microsoft.com/office/word/2015/wordml/symex" xmlns:wpg="http://schemas.microsoft.com/office/word/2010/wordprocessingGroup" xmlns:wpi="http://schemas.microsoft.com/office/word/2010/wordprocessingInk" xmlns:wne="http://schemas.microsoft.com/office/word/2006/wordml" xmlns:wps="http://schemas.microsoft.com/office/word/2010/wordprocessingShape" mc:Ignorable="w14 w15 w16se w16cid w16 w16cex w16sdtdh wp14">
+<w:document xmlns:wpc="http://schemas.microsoft.com/office/word/2010/wordprocessingCanvas" xmlns:cx="http://schemas.microsoft.com/office/drawing/2014/chartex" xmlns:cx1="http://schemas.microsoft.com/office/drawing/2015/9/8/chartex" xmlns:cx2="http://schemas.microsoft.com/office/drawing/2015/10/21/chartex" xmlns:cx3="http://schemas.microsoft.com/office/drawing/2016/5/9/chartex" xmlns:cx4="http://schemas.microsoft.com/office/drawing/2016/5/10/chartex" xmlns:cx5="http://schemas.microsoft.com/office/drawing/2016/5/11/chartex" xmlns:cx6="http://schemas.microsoft.com/office/drawing/2016/5/12/chartex" xmlns:cx7="http://schemas.microsoft.com/office/drawing/2016/5/13/chartex" xmlns:cx8="http://schemas.microsoft.com/office/drawing/2016/5/14/chartex" xmlns:mc="http://schemas.openxmlformats.org/markup-compatibility/2006" xmlns:aink="http://schemas.microsoft.com/office/drawing/2016/ink" xmlns:am3d="http://schemas.microsoft.com/office/drawing/2017/model3d" xmlns:o="urn:schemas-microsoft-com:office:office" xmlns:oel="http://schemas.microsoft.com/office/2019/extlst" xmlns:r="http://schemas.openxmlformats.org/officeDocument/2006/relationships" xmlns:m="http://schemas.openxmlformats.org/officeDocument/2006/math" xmlns:v="urn:schemas-microsoft-com:vml" xmlns:wp14="http://schemas.microsoft.com/office/word/2010/wordprocessingDrawing" xmlns:wp="http://schemas.openxmlformats.org/drawingml/2006/wordprocessingDrawing" xmlns:w10="urn:schemas-microsoft-com:office:word" xmlns:w="http://schemas.openxmlformats.org/wordprocessingml/2006/main" xmlns:w14="http://schemas.microsoft.com/office/word/2010/wordml" xmlns:w15="http://schemas.microsoft.com/office/word/2012/wordml" xmlns:w16cex="http://schemas.microsoft.com/office/word/2018/wordml/cex" xmlns:w16cid="http://schemas.microsoft.com/office/word/2016/wordml/cid" xmlns:w16="http://schemas.microsoft.com/office/word/2018/wordml" xmlns:w16sdtdh="http://schemas.microsoft.com/office/word/2020/wordml/sdtdatahash" xmlns:w16se="http://schemas.microsoft.com/office/word/2015/wordml/symex" xmlns:wpg="http://schemas.microsoft.com/office/word/2010/wordprocessingGroup" xmlns:wpi="http://schemas.microsoft.com/office/word/2010/wordprocessingInk" xmlns:wne="http://schemas.microsoft.com/office/word/2006/wordml" xmlns:wps="http://schemas.microsoft.com/office/word/2010/wordprocessingShape" mc:Ignorable="w14 w15 w16se w16cid w16 w16cex w16sdtdh wp14">
   <w:body>
     <w:p>
       <w:pPr>
@@ -33,6 +33,27 @@
         <w:jc w:val="center"/>
         <w:rPr>
           <w:rFonts w:asciiTheme="majorHAnsi" w:hAnsiTheme="majorHAnsi" w:cstheme="majorHAnsi"/>
+          <w:b/>
+          <w:bCs/>
+          <w:sz w:val="28"/>
+          <w:szCs w:val="28"/>
+          <w:u w:val="single"/>
+          <w:rtl/>
+        </w:rPr>
+      </w:pPr>
+      <w:r>
+        <w:rPr>
+          <w:rFonts w:asciiTheme="majorHAnsi" w:hAnsiTheme="majorHAnsi" w:cs="Calibri Light"/>
+          <w:rtl/>
+        </w:rPr>
+        <w:t>הערכת מסלול וניתוח באמצעות מסנני קלמן</w:t>
+      </w:r>
+    </w:p>
+    <w:p>
+      <w:pPr>
+        <w:jc w:val="center"/>
+        <w:rPr>
+          <w:rFonts w:asciiTheme="majorHAnsi" w:hAnsiTheme="majorHAnsi" w:cstheme="majorHAnsi"/>
           <w:rtl/>
         </w:rPr>
       </w:pPr>
@@ -42,22 +63,6 @@
           <w:rtl/>
         </w:rPr>
         <w:t xml:space="preserve">אלמוג אנשל – נובמבר 23 </w:t>
-      </w:r>
-    </w:p>
-    <w:p>
-      <w:pPr>
-        <w:bidi w:val="0"/>
-        <w:rPr>
-          <w:rFonts w:asciiTheme="majorHAnsi" w:hAnsiTheme="majorHAnsi" w:cstheme="majorHAnsi"/>
-          <w:rtl/>
-        </w:rPr>
-      </w:pPr>
-      <w:r>
-        <w:rPr>
-          <w:rFonts w:asciiTheme="majorHAnsi" w:hAnsiTheme="majorHAnsi" w:cstheme="majorHAnsi"/>
-          <w:rtl/>
-        </w:rPr>
-        <w:br w:type="page"/>
       </w:r>
     </w:p>
     <w:p>
@@ -72,16 +77,17 @@
           <w:bCs w:val="0"/>
           <w:caps w:val="0"/>
           <w:noProof/>
+          <w:kern w:val="2"/>
           <w:u w:val="none"/>
           <w:rtl/>
-        </w:rPr>
-      </w:pPr>
-      <w:r>
-        <w:rPr>
-          <w:rFonts w:asciiTheme="majorHAnsi" w:hAnsiTheme="majorHAnsi" w:cstheme="majorHAnsi"/>
-          <w:rtl/>
-        </w:rPr>
-        <w:lastRenderedPageBreak/>
+          <w14:ligatures w14:val="standardContextual"/>
+        </w:rPr>
+      </w:pPr>
+      <w:r>
+        <w:rPr>
+          <w:rFonts w:asciiTheme="majorHAnsi" w:hAnsiTheme="majorHAnsi" w:cstheme="majorHAnsi"/>
+          <w:rtl/>
+        </w:rPr>
         <w:fldChar w:fldCharType="begin"/>
       </w:r>
       <w:r>
@@ -124,14 +130,15 @@
         </w:rPr>
         <w:fldChar w:fldCharType="separate"/>
       </w:r>
-      <w:hyperlink w:anchor="_Toc151882236" w:history="1">
+      <w:hyperlink w:anchor="_Toc157947958" w:history="1">
         <w:r>
           <w:rPr>
             <w:rStyle w:val="Hyperlink"/>
             <w:rFonts w:cstheme="majorHAnsi"/>
             <w:noProof/>
-          </w:rPr>
-          <w:t>test</w:t>
+            <w:rtl/>
+          </w:rPr>
+          <w:t>מבוא</w:t>
         </w:r>
         <w:r>
           <w:rPr>
@@ -143,8 +150,8 @@
         </w:r>
         <w:r>
           <w:rPr>
-            <w:noProof/>
-            <w:webHidden/>
+            <w:rStyle w:val="Hyperlink"/>
+            <w:noProof/>
             <w:rtl/>
           </w:rPr>
           <w:fldChar w:fldCharType="begin"/>
@@ -177,7 +184,7 @@
             <w:noProof/>
             <w:webHidden/>
           </w:rPr>
-          <w:instrText>Toc151882236 \h</w:instrText>
+          <w:instrText>Toc157947958 \h</w:instrText>
         </w:r>
         <w:r>
           <w:rPr>
@@ -189,15 +196,15 @@
         </w:r>
         <w:r>
           <w:rPr>
-            <w:noProof/>
-            <w:webHidden/>
-            <w:rtl/>
-          </w:rPr>
-        </w:r>
-        <w:r>
-          <w:rPr>
-            <w:noProof/>
-            <w:webHidden/>
+            <w:rStyle w:val="Hyperlink"/>
+            <w:noProof/>
+            <w:rtl/>
+          </w:rPr>
+        </w:r>
+        <w:r>
+          <w:rPr>
+            <w:rStyle w:val="Hyperlink"/>
+            <w:noProof/>
             <w:rtl/>
           </w:rPr>
           <w:fldChar w:fldCharType="separate"/>
@@ -208,12 +215,12 @@
             <w:webHidden/>
             <w:rtl/>
           </w:rPr>
-          <w:t>3</w:t>
-        </w:r>
-        <w:r>
-          <w:rPr>
-            <w:noProof/>
-            <w:webHidden/>
+          <w:t>2</w:t>
+        </w:r>
+        <w:r>
+          <w:rPr>
+            <w:rStyle w:val="Hyperlink"/>
+            <w:noProof/>
             <w:rtl/>
           </w:rPr>
           <w:fldChar w:fldCharType="end"/>
@@ -232,17 +239,20 @@
           <w:bCs w:val="0"/>
           <w:smallCaps w:val="0"/>
           <w:noProof/>
-          <w:rtl/>
-        </w:rPr>
-      </w:pPr>
-      <w:hyperlink w:anchor="_Toc151882237" w:history="1">
+          <w:kern w:val="2"/>
+          <w:rtl/>
+          <w14:ligatures w14:val="standardContextual"/>
+        </w:rPr>
+      </w:pPr>
+      <w:hyperlink w:anchor="_Toc157947959" w:history="1">
         <w:r>
           <w:rPr>
             <w:rStyle w:val="Hyperlink"/>
-            <w:rFonts w:cstheme="majorHAnsi"/>
-            <w:noProof/>
-          </w:rPr>
-          <w:t>Test test</w:t>
+            <w:rFonts w:cs="Calibri Light"/>
+            <w:noProof/>
+            <w:rtl/>
+          </w:rPr>
+          <w:t>מֵתוֹדוֹלוֹגִיָה</w:t>
         </w:r>
         <w:r>
           <w:rPr>
@@ -254,8 +264,8 @@
         </w:r>
         <w:r>
           <w:rPr>
-            <w:noProof/>
-            <w:webHidden/>
+            <w:rStyle w:val="Hyperlink"/>
+            <w:noProof/>
             <w:rtl/>
           </w:rPr>
           <w:fldChar w:fldCharType="begin"/>
@@ -288,7 +298,7 @@
             <w:noProof/>
             <w:webHidden/>
           </w:rPr>
-          <w:instrText>Toc151882237 \h</w:instrText>
+          <w:instrText>Toc157947959 \h</w:instrText>
         </w:r>
         <w:r>
           <w:rPr>
@@ -300,15 +310,15 @@
         </w:r>
         <w:r>
           <w:rPr>
-            <w:noProof/>
-            <w:webHidden/>
-            <w:rtl/>
-          </w:rPr>
-        </w:r>
-        <w:r>
-          <w:rPr>
-            <w:noProof/>
-            <w:webHidden/>
+            <w:rStyle w:val="Hyperlink"/>
+            <w:noProof/>
+            <w:rtl/>
+          </w:rPr>
+        </w:r>
+        <w:r>
+          <w:rPr>
+            <w:rStyle w:val="Hyperlink"/>
+            <w:noProof/>
             <w:rtl/>
           </w:rPr>
           <w:fldChar w:fldCharType="separate"/>
@@ -319,12 +329,12 @@
             <w:webHidden/>
             <w:rtl/>
           </w:rPr>
-          <w:t>3</w:t>
-        </w:r>
-        <w:r>
-          <w:rPr>
-            <w:noProof/>
-            <w:webHidden/>
+          <w:t>2</w:t>
+        </w:r>
+        <w:r>
+          <w:rPr>
+            <w:rStyle w:val="Hyperlink"/>
+            <w:noProof/>
             <w:rtl/>
           </w:rPr>
           <w:fldChar w:fldCharType="end"/>
@@ -333,6 +343,234 @@
     </w:p>
     <w:p>
       <w:pPr>
+        <w:pStyle w:val="TOC2"/>
+        <w:tabs>
+          <w:tab w:val="right" w:pos="8296"/>
+        </w:tabs>
+        <w:rPr>
+          <w:rFonts w:eastAsiaTheme="minorEastAsia" w:cstheme="minorBidi"/>
+          <w:b w:val="0"/>
+          <w:bCs w:val="0"/>
+          <w:smallCaps w:val="0"/>
+          <w:noProof/>
+          <w:kern w:val="2"/>
+          <w:rtl/>
+          <w14:ligatures w14:val="standardContextual"/>
+        </w:rPr>
+      </w:pPr>
+      <w:hyperlink w:anchor="_Toc157947960" w:history="1">
+        <w:r>
+          <w:rPr>
+            <w:rStyle w:val="Hyperlink"/>
+            <w:rFonts w:cs="Calibri Light"/>
+            <w:noProof/>
+            <w:rtl/>
+          </w:rPr>
+          <w:t>סינון קלמן:</w:t>
+        </w:r>
+        <w:r>
+          <w:rPr>
+            <w:noProof/>
+            <w:webHidden/>
+            <w:rtl/>
+          </w:rPr>
+          <w:tab/>
+        </w:r>
+        <w:r>
+          <w:rPr>
+            <w:rStyle w:val="Hyperlink"/>
+            <w:noProof/>
+            <w:rtl/>
+          </w:rPr>
+          <w:fldChar w:fldCharType="begin"/>
+        </w:r>
+        <w:r>
+          <w:rPr>
+            <w:noProof/>
+            <w:webHidden/>
+            <w:rtl/>
+          </w:rPr>
+          <w:instrText xml:space="preserve"> </w:instrText>
+        </w:r>
+        <w:r>
+          <w:rPr>
+            <w:noProof/>
+            <w:webHidden/>
+          </w:rPr>
+          <w:instrText>PAGEREF</w:instrText>
+        </w:r>
+        <w:r>
+          <w:rPr>
+            <w:noProof/>
+            <w:webHidden/>
+            <w:rtl/>
+          </w:rPr>
+          <w:instrText xml:space="preserve"> _</w:instrText>
+        </w:r>
+        <w:r>
+          <w:rPr>
+            <w:noProof/>
+            <w:webHidden/>
+          </w:rPr>
+          <w:instrText>Toc157947960 \h</w:instrText>
+        </w:r>
+        <w:r>
+          <w:rPr>
+            <w:noProof/>
+            <w:webHidden/>
+            <w:rtl/>
+          </w:rPr>
+          <w:instrText xml:space="preserve"> </w:instrText>
+        </w:r>
+        <w:r>
+          <w:rPr>
+            <w:rStyle w:val="Hyperlink"/>
+            <w:noProof/>
+            <w:rtl/>
+          </w:rPr>
+        </w:r>
+        <w:r>
+          <w:rPr>
+            <w:rStyle w:val="Hyperlink"/>
+            <w:noProof/>
+            <w:rtl/>
+          </w:rPr>
+          <w:fldChar w:fldCharType="separate"/>
+        </w:r>
+        <w:r>
+          <w:rPr>
+            <w:noProof/>
+            <w:webHidden/>
+            <w:rtl/>
+          </w:rPr>
+          <w:t>2</w:t>
+        </w:r>
+        <w:r>
+          <w:rPr>
+            <w:rStyle w:val="Hyperlink"/>
+            <w:noProof/>
+            <w:rtl/>
+          </w:rPr>
+          <w:fldChar w:fldCharType="end"/>
+        </w:r>
+      </w:hyperlink>
+    </w:p>
+    <w:p>
+      <w:pPr>
+        <w:pStyle w:val="TOC2"/>
+        <w:tabs>
+          <w:tab w:val="right" w:pos="8296"/>
+        </w:tabs>
+        <w:rPr>
+          <w:rFonts w:eastAsiaTheme="minorEastAsia" w:cstheme="minorBidi"/>
+          <w:b w:val="0"/>
+          <w:bCs w:val="0"/>
+          <w:smallCaps w:val="0"/>
+          <w:noProof/>
+          <w:kern w:val="2"/>
+          <w:rtl/>
+          <w14:ligatures w14:val="standardContextual"/>
+        </w:rPr>
+      </w:pPr>
+      <w:hyperlink w:anchor="_Toc157947961" w:history="1">
+        <w:r>
+          <w:rPr>
+            <w:rStyle w:val="Hyperlink"/>
+            <w:rFonts w:cs="Calibri Light"/>
+            <w:noProof/>
+            <w:rtl/>
+          </w:rPr>
+          <w:t>ויזואליזציה:</w:t>
+        </w:r>
+        <w:r>
+          <w:rPr>
+            <w:noProof/>
+            <w:webHidden/>
+            <w:rtl/>
+          </w:rPr>
+          <w:tab/>
+        </w:r>
+        <w:r>
+          <w:rPr>
+            <w:rStyle w:val="Hyperlink"/>
+            <w:noProof/>
+            <w:rtl/>
+          </w:rPr>
+          <w:fldChar w:fldCharType="begin"/>
+        </w:r>
+        <w:r>
+          <w:rPr>
+            <w:noProof/>
+            <w:webHidden/>
+            <w:rtl/>
+          </w:rPr>
+          <w:instrText xml:space="preserve"> </w:instrText>
+        </w:r>
+        <w:r>
+          <w:rPr>
+            <w:noProof/>
+            <w:webHidden/>
+          </w:rPr>
+          <w:instrText>PAGEREF</w:instrText>
+        </w:r>
+        <w:r>
+          <w:rPr>
+            <w:noProof/>
+            <w:webHidden/>
+            <w:rtl/>
+          </w:rPr>
+          <w:instrText xml:space="preserve"> _</w:instrText>
+        </w:r>
+        <w:r>
+          <w:rPr>
+            <w:noProof/>
+            <w:webHidden/>
+          </w:rPr>
+          <w:instrText>Toc157947961 \h</w:instrText>
+        </w:r>
+        <w:r>
+          <w:rPr>
+            <w:noProof/>
+            <w:webHidden/>
+            <w:rtl/>
+          </w:rPr>
+          <w:instrText xml:space="preserve"> </w:instrText>
+        </w:r>
+        <w:r>
+          <w:rPr>
+            <w:rStyle w:val="Hyperlink"/>
+            <w:noProof/>
+            <w:rtl/>
+          </w:rPr>
+        </w:r>
+        <w:r>
+          <w:rPr>
+            <w:rStyle w:val="Hyperlink"/>
+            <w:noProof/>
+            <w:rtl/>
+          </w:rPr>
+          <w:fldChar w:fldCharType="separate"/>
+        </w:r>
+        <w:r>
+          <w:rPr>
+            <w:noProof/>
+            <w:webHidden/>
+            <w:rtl/>
+          </w:rPr>
+          <w:t>2</w:t>
+        </w:r>
+        <w:r>
+          <w:rPr>
+            <w:rStyle w:val="Hyperlink"/>
+            <w:noProof/>
+            <w:rtl/>
+          </w:rPr>
+          <w:fldChar w:fldCharType="end"/>
+        </w:r>
+      </w:hyperlink>
+    </w:p>
+    <w:p>
+      <w:pPr>
         <w:rPr>
           <w:rFonts w:asciiTheme="majorHAnsi" w:hAnsiTheme="majorHAnsi" w:cstheme="majorHAnsi"/>
           <w:rtl/>
@@ -355,7 +593,6 @@
     </w:p>
     <w:p>
       <w:pPr>
-        <w:bidi w:val="0"/>
         <w:rPr>
           <w:rFonts w:asciiTheme="majorHAnsi" w:hAnsiTheme="majorHAnsi" w:cstheme="majorHAnsi"/>
           <w:rtl/>
@@ -373,143 +610,509 @@
       <w:pPr>
         <w:pStyle w:val="Heading1"/>
         <w:rPr>
+          <w:rFonts w:cstheme="majorHAnsi"/>
+          <w:rtl/>
+        </w:rPr>
+      </w:pPr>
+      <w:bookmarkStart w:id="0" w:name="_Toc157947958"/>
+      <w:r>
+        <w:rPr>
           <w:rFonts w:cstheme="majorHAnsi" w:hint="cs"/>
           <w:rtl/>
         </w:rPr>
-      </w:pPr>
-      <w:bookmarkStart w:id="0" w:name="_Toc151882236"/>
-      <w:r>
+        <w:lastRenderedPageBreak/>
+        <w:t>מבוא</w:t>
+      </w:r>
+      <w:bookmarkEnd w:id="0"/>
+    </w:p>
+    <w:p>
+      <w:pPr>
+        <w:rPr>
+          <w:rFonts w:asciiTheme="majorHAnsi" w:hAnsiTheme="majorHAnsi" w:cstheme="majorHAnsi"/>
+          <w:rtl/>
+        </w:rPr>
+      </w:pPr>
+      <w:r>
+        <w:rPr>
+          <w:rFonts w:asciiTheme="majorHAnsi" w:hAnsiTheme="majorHAnsi" w:cs="Calibri Light"/>
+          <w:rtl/>
+        </w:rPr>
+        <w:t xml:space="preserve">פרויקט זה מתמקד </w:t>
+      </w:r>
+      <w:proofErr w:type="spellStart"/>
+      <w:r>
+        <w:rPr>
+          <w:rFonts w:asciiTheme="majorHAnsi" w:hAnsiTheme="majorHAnsi" w:cs="Calibri Light"/>
+          <w:rtl/>
+        </w:rPr>
+        <w:t>באומדן</w:t>
+      </w:r>
+      <w:proofErr w:type="spellEnd"/>
+      <w:r>
+        <w:rPr>
+          <w:rFonts w:asciiTheme="majorHAnsi" w:hAnsiTheme="majorHAnsi" w:cs="Calibri Light"/>
+          <w:rtl/>
+        </w:rPr>
+        <w:t xml:space="preserve"> וניתוח מסלול של אובייקט בשטחים שונים תוך שימוש בטכניקות סינון מתקדמות, במיוחד ה</w:t>
+      </w:r>
+      <w:r>
+        <w:rPr>
+          <w:rFonts w:asciiTheme="majorHAnsi" w:hAnsiTheme="majorHAnsi" w:cstheme="majorHAnsi"/>
+        </w:rPr>
+        <w:t xml:space="preserve">-Iterative Extended Kalman Filter (IEKF) </w:t>
+      </w:r>
+      <w:r>
+        <w:rPr>
+          <w:rFonts w:asciiTheme="majorHAnsi" w:hAnsiTheme="majorHAnsi" w:cs="Calibri Light"/>
+          <w:rtl/>
+        </w:rPr>
+        <w:t>ו</w:t>
+      </w:r>
+      <w:r>
+        <w:rPr>
+          <w:rFonts w:asciiTheme="majorHAnsi" w:hAnsiTheme="majorHAnsi" w:cstheme="majorHAnsi"/>
+        </w:rPr>
+        <w:t xml:space="preserve">-Unscented Kalman Filter (UKF). </w:t>
+      </w:r>
+      <w:r>
+        <w:rPr>
+          <w:rFonts w:asciiTheme="majorHAnsi" w:hAnsiTheme="majorHAnsi" w:cs="Calibri Light"/>
+          <w:rtl/>
+        </w:rPr>
+        <w:t>המטרה היא לשפר את הדיוק של חיזוי מסלול בסביבות מורכבות על ידי התחשבות בגורמים כמו גובה השטח, דינמיקה של הרכב ורעשי מדידה</w:t>
+      </w:r>
+      <w:r>
+        <w:rPr>
+          <w:rFonts w:asciiTheme="majorHAnsi" w:hAnsiTheme="majorHAnsi" w:cstheme="majorHAnsi"/>
+        </w:rPr>
+        <w:t>.</w:t>
+      </w:r>
+    </w:p>
+    <w:p>
+      <w:pPr>
+        <w:rPr>
+          <w:rFonts w:asciiTheme="majorHAnsi" w:hAnsiTheme="majorHAnsi" w:cstheme="majorHAnsi"/>
+          <w:rtl/>
+        </w:rPr>
+      </w:pPr>
+    </w:p>
+    <w:p>
+      <w:pPr>
+        <w:pStyle w:val="Heading2"/>
         <w:rPr>
           <w:rFonts w:cstheme="majorHAnsi"/>
-        </w:rPr>
-        <w:lastRenderedPageBreak/>
-        <w:t>te</w:t>
-      </w:r>
-      <w:r>
-        <w:rPr>
-          <w:rFonts w:cstheme="majorHAnsi"/>
-        </w:rPr>
-        <w:t>s</w:t>
-      </w:r>
-      <w:r>
-        <w:rPr>
-          <w:rFonts w:cstheme="majorHAnsi"/>
-        </w:rPr>
-        <w:t>t</w:t>
-      </w:r>
-      <w:bookmarkEnd w:id="0"/>
-    </w:p>
-    <w:p>
-      <w:pPr>
-        <w:rPr>
-          <w:rFonts w:asciiTheme="majorHAnsi" w:hAnsiTheme="majorHAnsi" w:cstheme="majorHAnsi"/>
-          <w:rtl/>
-        </w:rPr>
-      </w:pPr>
-      <w:r>
-        <w:rPr>
-          <w:rFonts w:asciiTheme="majorHAnsi" w:hAnsiTheme="majorHAnsi" w:cstheme="majorHAnsi"/>
-          <w:rtl/>
-        </w:rPr>
-        <w:tab/>
-      </w:r>
-      <w:r>
-        <w:rPr>
-          <w:rFonts w:asciiTheme="majorHAnsi" w:hAnsiTheme="majorHAnsi" w:cstheme="majorHAnsi"/>
-        </w:rPr>
-        <w:t>Te</w:t>
-      </w:r>
-      <w:r>
-        <w:rPr>
-          <w:rFonts w:asciiTheme="majorHAnsi" w:hAnsiTheme="majorHAnsi" w:cstheme="majorHAnsi"/>
-        </w:rPr>
-        <w:t>s</w:t>
-      </w:r>
-      <w:r>
-        <w:rPr>
-          <w:rFonts w:asciiTheme="majorHAnsi" w:hAnsiTheme="majorHAnsi" w:cstheme="majorHAnsi"/>
-        </w:rPr>
-        <w:t xml:space="preserve">t </w:t>
+          <w:rtl/>
+        </w:rPr>
+      </w:pPr>
+      <w:bookmarkStart w:id="1" w:name="_Toc157947959"/>
+      <w:r>
+        <w:rPr>
+          <w:rFonts w:cs="Calibri Light"/>
+          <w:rtl/>
+        </w:rPr>
+        <w:t>מֵתוֹדוֹלוֹגִיָה</w:t>
+      </w:r>
+      <w:bookmarkEnd w:id="1"/>
+    </w:p>
+    <w:p>
+      <w:pPr>
+        <w:rPr>
+          <w:rFonts w:asciiTheme="majorHAnsi" w:hAnsiTheme="majorHAnsi" w:cstheme="majorHAnsi"/>
+          <w:rtl/>
+        </w:rPr>
+      </w:pPr>
+      <w:r>
+        <w:rPr>
+          <w:rFonts w:asciiTheme="majorHAnsi" w:hAnsiTheme="majorHAnsi" w:cs="Calibri Light"/>
+          <w:rtl/>
+        </w:rPr>
+        <w:t xml:space="preserve">הכנת נתונים: הפרויקט מתחיל בהקמת סביבת הסימולציה הכוללת טעינת מפות שטח והגדרת התנאים והפרמטרים הראשוניים להדמיה. זה כולל ציון נקודת ההתחלה, המהירות הממוצעת, זוויות </w:t>
       </w:r>
       <w:proofErr w:type="spellStart"/>
       <w:r>
         <w:rPr>
-          <w:rFonts w:asciiTheme="majorHAnsi" w:hAnsiTheme="majorHAnsi" w:cstheme="majorHAnsi"/>
-        </w:rPr>
-        <w:t>te</w:t>
-      </w:r>
-      <w:r>
-        <w:rPr>
-          <w:rFonts w:asciiTheme="majorHAnsi" w:hAnsiTheme="majorHAnsi" w:cstheme="majorHAnsi"/>
-        </w:rPr>
-        <w:t>s</w:t>
-      </w:r>
-      <w:r>
-        <w:rPr>
-          <w:rFonts w:asciiTheme="majorHAnsi" w:hAnsiTheme="majorHAnsi" w:cstheme="majorHAnsi"/>
-        </w:rPr>
-        <w:t>t</w:t>
+          <w:rFonts w:asciiTheme="majorHAnsi" w:hAnsiTheme="majorHAnsi" w:cs="Calibri Light"/>
+          <w:rtl/>
+        </w:rPr>
+        <w:t>אוילר</w:t>
       </w:r>
       <w:proofErr w:type="spellEnd"/>
       <w:r>
         <w:rPr>
-          <w:rFonts w:asciiTheme="majorHAnsi" w:hAnsiTheme="majorHAnsi" w:cstheme="majorHAnsi"/>
-        </w:rPr>
-        <w:t xml:space="preserve"> </w:t>
+          <w:rFonts w:asciiTheme="majorHAnsi" w:hAnsiTheme="majorHAnsi" w:cs="Calibri Light"/>
+          <w:rtl/>
+        </w:rPr>
+        <w:t xml:space="preserve"> ופרמטרים רלוונטיים אחרים המשפיעים על מסלול האובייקט</w:t>
+      </w:r>
+      <w:r>
+        <w:rPr>
+          <w:rFonts w:asciiTheme="majorHAnsi" w:hAnsiTheme="majorHAnsi" w:cstheme="majorHAnsi"/>
+        </w:rPr>
+        <w:t>.</w:t>
+      </w:r>
+    </w:p>
+    <w:p>
+      <w:pPr>
+        <w:rPr>
+          <w:rFonts w:asciiTheme="majorHAnsi" w:hAnsiTheme="majorHAnsi" w:cstheme="majorHAnsi"/>
+          <w:rtl/>
+        </w:rPr>
+      </w:pPr>
+    </w:p>
+    <w:p>
+      <w:pPr>
+        <w:rPr>
+          <w:rFonts w:asciiTheme="majorHAnsi" w:hAnsiTheme="majorHAnsi" w:cstheme="majorHAnsi"/>
+          <w:rtl/>
+        </w:rPr>
+      </w:pPr>
+      <w:r>
+        <w:rPr>
+          <w:rFonts w:asciiTheme="majorHAnsi" w:hAnsiTheme="majorHAnsi" w:cs="Calibri Light"/>
+          <w:rtl/>
+        </w:rPr>
+        <w:t>יצירת מסלול: מסלול אמיתי נוצר על סמך הפרמטרים שצוינו ונתוני המפה. זה כרוך בחישוב המיקום, המהירות והתאוצה של האובייקט לאורך זמן, תוך התחשבות בגובה השטח ובדינמיקה של האובייקט</w:t>
+      </w:r>
+      <w:r>
+        <w:rPr>
+          <w:rFonts w:asciiTheme="majorHAnsi" w:hAnsiTheme="majorHAnsi" w:cstheme="majorHAnsi"/>
+        </w:rPr>
+        <w:t>.</w:t>
+      </w:r>
+    </w:p>
+    <w:p>
+      <w:pPr>
+        <w:rPr>
+          <w:rFonts w:asciiTheme="majorHAnsi" w:hAnsiTheme="majorHAnsi" w:cstheme="majorHAnsi"/>
+          <w:rtl/>
+        </w:rPr>
+      </w:pPr>
+    </w:p>
+    <w:p>
+      <w:pPr>
+        <w:rPr>
+          <w:rFonts w:asciiTheme="majorHAnsi" w:hAnsiTheme="majorHAnsi" w:cstheme="majorHAnsi"/>
+          <w:rtl/>
+        </w:rPr>
+      </w:pPr>
+      <w:r>
+        <w:rPr>
+          <w:rFonts w:asciiTheme="majorHAnsi" w:hAnsiTheme="majorHAnsi" w:cs="Calibri Light"/>
+          <w:rtl/>
+        </w:rPr>
+        <w:t>הדמיית רעש: כדי לדמות תנאים בעולם האמיתי, רעש מוכנס לנתוני המסלול כדי לחקות אי דיוקים במדידות חיישנים. זה כולל הוספת וריאציות למיקום, מהירות ומשתני מצב אחרים</w:t>
+      </w:r>
+      <w:r>
+        <w:rPr>
+          <w:rFonts w:asciiTheme="majorHAnsi" w:hAnsiTheme="majorHAnsi" w:cstheme="majorHAnsi"/>
+        </w:rPr>
+        <w:t>.</w:t>
+      </w:r>
+    </w:p>
+    <w:p>
+      <w:pPr>
+        <w:rPr>
+          <w:rFonts w:asciiTheme="majorHAnsi" w:hAnsiTheme="majorHAnsi" w:cstheme="majorHAnsi"/>
+          <w:rtl/>
+        </w:rPr>
+      </w:pPr>
+    </w:p>
+    <w:p>
+      <w:pPr>
+        <w:pStyle w:val="Heading2"/>
+        <w:rPr>
+          <w:rFonts w:cs="Calibri Light"/>
+          <w:rtl/>
+        </w:rPr>
+      </w:pPr>
+      <w:bookmarkStart w:id="2" w:name="_Toc157947960"/>
+      <w:r>
+        <w:rPr>
+          <w:rFonts w:cs="Calibri Light"/>
+          <w:rtl/>
+        </w:rPr>
+        <w:t>סינון קלמן:</w:t>
+      </w:r>
+      <w:bookmarkEnd w:id="2"/>
+    </w:p>
+    <w:p>
+      <w:pPr>
+        <w:rPr>
+          <w:rFonts w:asciiTheme="majorHAnsi" w:hAnsiTheme="majorHAnsi" w:cstheme="majorHAnsi"/>
+          <w:rtl/>
+        </w:rPr>
+      </w:pPr>
+      <w:r>
+        <w:rPr>
+          <w:rFonts w:asciiTheme="majorHAnsi" w:hAnsiTheme="majorHAnsi" w:cs="Calibri Light"/>
+          <w:rtl/>
+        </w:rPr>
+        <w:t xml:space="preserve"> ליבת הפרויקט כרוכה ביישום</w:t>
+      </w:r>
+      <w:r>
+        <w:rPr>
+          <w:rFonts w:asciiTheme="majorHAnsi" w:hAnsiTheme="majorHAnsi" w:cstheme="majorHAnsi"/>
+        </w:rPr>
+        <w:t xml:space="preserve"> IEKF </w:t>
+      </w:r>
+      <w:r>
+        <w:rPr>
+          <w:rFonts w:asciiTheme="majorHAnsi" w:hAnsiTheme="majorHAnsi" w:cs="Calibri Light"/>
+          <w:rtl/>
+        </w:rPr>
+        <w:t>ו</w:t>
+      </w:r>
+      <w:r>
+        <w:rPr>
+          <w:rFonts w:asciiTheme="majorHAnsi" w:hAnsiTheme="majorHAnsi" w:cstheme="majorHAnsi"/>
+        </w:rPr>
+        <w:t xml:space="preserve">-UKF </w:t>
+      </w:r>
+      <w:r>
+        <w:rPr>
+          <w:rFonts w:asciiTheme="majorHAnsi" w:hAnsiTheme="majorHAnsi" w:cs="Calibri Light"/>
+          <w:rtl/>
+        </w:rPr>
+        <w:t>כדי להעריך את המסלול על סמך מדידות רועשות. מסננים אלו מנבאים את מצב האובייקט בכל שלב זמן ומעדכנים את התחזיות בהתבסס על המדידות, ובכך מחדדים את אומדן המסלול</w:t>
+      </w:r>
+      <w:r>
+        <w:rPr>
+          <w:rFonts w:asciiTheme="majorHAnsi" w:hAnsiTheme="majorHAnsi" w:cstheme="majorHAnsi"/>
+        </w:rPr>
+        <w:t>.</w:t>
+      </w:r>
+    </w:p>
+    <w:p>
+      <w:pPr>
+        <w:rPr>
+          <w:rFonts w:asciiTheme="majorHAnsi" w:hAnsiTheme="majorHAnsi" w:cstheme="majorHAnsi"/>
+          <w:rtl/>
+        </w:rPr>
+      </w:pPr>
+    </w:p>
+    <w:p>
+      <w:pPr>
+        <w:rPr>
+          <w:rFonts w:asciiTheme="majorHAnsi" w:hAnsiTheme="majorHAnsi" w:cstheme="majorHAnsi"/>
+          <w:rtl/>
+        </w:rPr>
+      </w:pPr>
+      <w:r>
+        <w:rPr>
+          <w:rFonts w:asciiTheme="majorHAnsi" w:hAnsiTheme="majorHAnsi" w:cstheme="majorHAnsi"/>
+        </w:rPr>
+        <w:t xml:space="preserve">IEKF: </w:t>
+      </w:r>
+      <w:r>
+        <w:rPr>
+          <w:rFonts w:asciiTheme="majorHAnsi" w:hAnsiTheme="majorHAnsi" w:cs="Calibri Light"/>
+          <w:rtl/>
+        </w:rPr>
+        <w:t xml:space="preserve">מחדד באופן </w:t>
       </w:r>
       <w:proofErr w:type="spellStart"/>
       <w:r>
         <w:rPr>
-          <w:rFonts w:asciiTheme="majorHAnsi" w:hAnsiTheme="majorHAnsi" w:cstheme="majorHAnsi"/>
-        </w:rPr>
-        <w:t>te</w:t>
-      </w:r>
-      <w:r>
-        <w:rPr>
-          <w:rFonts w:asciiTheme="majorHAnsi" w:hAnsiTheme="majorHAnsi" w:cstheme="majorHAnsi"/>
-        </w:rPr>
-        <w:t>s</w:t>
-      </w:r>
-      <w:r>
-        <w:rPr>
-          <w:rFonts w:asciiTheme="majorHAnsi" w:hAnsiTheme="majorHAnsi" w:cstheme="majorHAnsi"/>
-        </w:rPr>
-        <w:t>t</w:t>
+          <w:rFonts w:asciiTheme="majorHAnsi" w:hAnsiTheme="majorHAnsi" w:cs="Calibri Light"/>
+          <w:rtl/>
+        </w:rPr>
+        <w:t>איטרטיבי</w:t>
       </w:r>
       <w:proofErr w:type="spellEnd"/>
+      <w:r>
+        <w:rPr>
+          <w:rFonts w:asciiTheme="majorHAnsi" w:hAnsiTheme="majorHAnsi" w:cs="Calibri Light"/>
+          <w:rtl/>
+        </w:rPr>
+        <w:t xml:space="preserve"> את אומדן המצב על ידי </w:t>
+      </w:r>
+      <w:proofErr w:type="spellStart"/>
+      <w:r>
+        <w:rPr>
+          <w:rFonts w:asciiTheme="majorHAnsi" w:hAnsiTheme="majorHAnsi" w:cs="Calibri Light"/>
+          <w:rtl/>
+        </w:rPr>
+        <w:t>ליניאריזציה</w:t>
+      </w:r>
+      <w:proofErr w:type="spellEnd"/>
+      <w:r>
+        <w:rPr>
+          <w:rFonts w:asciiTheme="majorHAnsi" w:hAnsiTheme="majorHAnsi" w:cs="Calibri Light"/>
+          <w:rtl/>
+        </w:rPr>
+        <w:t xml:space="preserve"> של הפונקציות הלא ליניאריות סביב </w:t>
+      </w:r>
+      <w:proofErr w:type="spellStart"/>
+      <w:r>
+        <w:rPr>
+          <w:rFonts w:asciiTheme="majorHAnsi" w:hAnsiTheme="majorHAnsi" w:cs="Calibri Light"/>
+          <w:rtl/>
+        </w:rPr>
+        <w:t>האומדן</w:t>
+      </w:r>
+      <w:proofErr w:type="spellEnd"/>
+      <w:r>
+        <w:rPr>
+          <w:rFonts w:asciiTheme="majorHAnsi" w:hAnsiTheme="majorHAnsi" w:cs="Calibri Light"/>
+          <w:rtl/>
+        </w:rPr>
+        <w:t xml:space="preserve"> הנוכחי</w:t>
+      </w:r>
+      <w:r>
+        <w:rPr>
+          <w:rFonts w:asciiTheme="majorHAnsi" w:hAnsiTheme="majorHAnsi" w:cstheme="majorHAnsi"/>
+        </w:rPr>
+        <w:t>.</w:t>
+      </w:r>
+    </w:p>
+    <w:p>
+      <w:pPr>
+        <w:rPr>
+          <w:rFonts w:asciiTheme="majorHAnsi" w:hAnsiTheme="majorHAnsi" w:cstheme="majorHAnsi"/>
+          <w:rtl/>
+        </w:rPr>
+      </w:pPr>
+      <w:r>
+        <w:rPr>
+          <w:rFonts w:asciiTheme="majorHAnsi" w:hAnsiTheme="majorHAnsi" w:cstheme="majorHAnsi"/>
+        </w:rPr>
+        <w:t xml:space="preserve">UKF: </w:t>
+      </w:r>
+      <w:r>
+        <w:rPr>
+          <w:rFonts w:asciiTheme="majorHAnsi" w:hAnsiTheme="majorHAnsi" w:cs="Calibri Light"/>
+          <w:rtl/>
+        </w:rPr>
+        <w:t xml:space="preserve">משתמש בטכניקת דגימה דטרמיניסטית כדי ללכוד את הממוצע והשונות של התפלגות המצב מבלי לבצע </w:t>
+      </w:r>
+      <w:proofErr w:type="spellStart"/>
+      <w:r>
+        <w:rPr>
+          <w:rFonts w:asciiTheme="majorHAnsi" w:hAnsiTheme="majorHAnsi" w:cs="Calibri Light"/>
+          <w:rtl/>
+        </w:rPr>
+        <w:t>ליניאריזציה</w:t>
+      </w:r>
+      <w:proofErr w:type="spellEnd"/>
+      <w:r>
+        <w:rPr>
+          <w:rFonts w:asciiTheme="majorHAnsi" w:hAnsiTheme="majorHAnsi" w:cs="Calibri Light"/>
+          <w:rtl/>
+        </w:rPr>
+        <w:t xml:space="preserve"> של הפונקציות</w:t>
+      </w:r>
+      <w:r>
+        <w:rPr>
+          <w:rFonts w:asciiTheme="majorHAnsi" w:hAnsiTheme="majorHAnsi" w:cstheme="majorHAnsi"/>
+        </w:rPr>
+        <w:t>.</w:t>
+      </w:r>
+    </w:p>
+    <w:p>
+      <w:pPr>
+        <w:rPr>
+          <w:rFonts w:asciiTheme="majorHAnsi" w:hAnsiTheme="majorHAnsi" w:cstheme="majorHAnsi"/>
+          <w:rtl/>
+        </w:rPr>
+      </w:pPr>
+      <w:r>
+        <w:rPr>
+          <w:rFonts w:asciiTheme="majorHAnsi" w:hAnsiTheme="majorHAnsi" w:cs="Calibri Light"/>
+          <w:rtl/>
+        </w:rPr>
+        <w:t>ניתוח שגיאות ושיתוף פעולה: המסלול המשוער מושווה למסלול האמיתי כדי לנתח את השגיאות במיקום, מהירות וגישה. בנוסף, מטריצות השונות שנוצרו על ידי מסנני קלמן מספקות תובנות לגבי רמת הביטחון של ההערכות</w:t>
+      </w:r>
+      <w:r>
+        <w:rPr>
+          <w:rFonts w:asciiTheme="majorHAnsi" w:hAnsiTheme="majorHAnsi" w:cstheme="majorHAnsi"/>
+        </w:rPr>
+        <w:t>.</w:t>
+      </w:r>
+    </w:p>
+    <w:p>
+      <w:pPr>
+        <w:rPr>
+          <w:rFonts w:asciiTheme="majorHAnsi" w:hAnsiTheme="majorHAnsi" w:cstheme="majorHAnsi"/>
+          <w:rtl/>
+        </w:rPr>
+      </w:pPr>
     </w:p>
     <w:p>
       <w:pPr>
         <w:pStyle w:val="Heading2"/>
-        <w:ind w:firstLine="720"/>
-        <w:rPr>
-          <w:rFonts w:cstheme="majorHAnsi"/>
-        </w:rPr>
-      </w:pPr>
-      <w:bookmarkStart w:id="1" w:name="_Toc151882237"/>
-      <w:r>
-        <w:rPr>
-          <w:rFonts w:cstheme="majorHAnsi"/>
-        </w:rPr>
-        <w:t xml:space="preserve">Test </w:t>
+        <w:rPr>
+          <w:rFonts w:cs="Calibri Light"/>
+          <w:rtl/>
+        </w:rPr>
+      </w:pPr>
+      <w:bookmarkStart w:id="3" w:name="_Toc157947961"/>
+      <w:r>
+        <w:rPr>
+          <w:rFonts w:cs="Calibri Light"/>
+          <w:rtl/>
+        </w:rPr>
+        <w:t>ויזואליזציה:</w:t>
+      </w:r>
+      <w:bookmarkEnd w:id="3"/>
+    </w:p>
+    <w:p>
+      <w:pPr>
+        <w:rPr>
+          <w:rFonts w:asciiTheme="majorHAnsi" w:hAnsiTheme="majorHAnsi" w:cstheme="majorHAnsi"/>
+          <w:rtl/>
+        </w:rPr>
+      </w:pPr>
+      <w:r>
+        <w:rPr>
+          <w:rFonts w:asciiTheme="majorHAnsi" w:hAnsiTheme="majorHAnsi" w:cs="Calibri Light"/>
+          <w:rtl/>
+        </w:rPr>
+        <w:t xml:space="preserve"> התוצאות מומחשות בצורות שונות, כולל עלילות דו-ממדיות ותלת-ממדיות, כדי להמחיש את המסלול המשוער, נקודות המדידה וההשוואה למסלול האמיתי. העלילות מציגות גם את גבולות השגיאה ואת ההשפעה של רווחי קלמן על תהליך </w:t>
       </w:r>
       <w:proofErr w:type="spellStart"/>
       <w:r>
         <w:rPr>
-          <w:rFonts w:cstheme="majorHAnsi"/>
-        </w:rPr>
-        <w:t>test</w:t>
-      </w:r>
-      <w:bookmarkEnd w:id="1"/>
+          <w:rFonts w:asciiTheme="majorHAnsi" w:hAnsiTheme="majorHAnsi" w:cs="Calibri Light"/>
+          <w:rtl/>
+        </w:rPr>
+        <w:t>האומדן</w:t>
+      </w:r>
       <w:proofErr w:type="spellEnd"/>
-    </w:p>
-    <w:p>
-      <w:pPr>
-        <w:rPr>
-          <w:rFonts w:asciiTheme="majorHAnsi" w:hAnsiTheme="majorHAnsi" w:cstheme="majorHAnsi"/>
-          <w:rtl/>
-        </w:rPr>
-      </w:pPr>
+      <w:r>
+        <w:rPr>
+          <w:rFonts w:asciiTheme="majorHAnsi" w:hAnsiTheme="majorHAnsi" w:cstheme="majorHAnsi"/>
+        </w:rPr>
+        <w:t>.</w:t>
+      </w:r>
+    </w:p>
+    <w:p>
+      <w:pPr>
+        <w:rPr>
+          <w:rFonts w:asciiTheme="majorHAnsi" w:hAnsiTheme="majorHAnsi" w:cstheme="majorHAnsi"/>
+          <w:rtl/>
+        </w:rPr>
+      </w:pPr>
+    </w:p>
+    <w:p>
+      <w:pPr>
+        <w:rPr>
+          <w:rFonts w:asciiTheme="majorHAnsi" w:hAnsiTheme="majorHAnsi" w:cstheme="majorHAnsi"/>
+          <w:rtl/>
+        </w:rPr>
+      </w:pPr>
+      <w:r>
+        <w:rPr>
+          <w:rFonts w:asciiTheme="majorHAnsi" w:hAnsiTheme="majorHAnsi" w:cs="Calibri Light"/>
+          <w:rtl/>
+        </w:rPr>
+        <w:t>רישום ותיעוד: הפרויקט כולל הפקת יומנים ותיעוד המפרטים את הגדרות הסימולציה, תהליך הסינון וניתוח התוצאות. זה עוזר בהבנת הביצועים של המסננים ואת הדיוק של הערכת המסלול</w:t>
+      </w:r>
+      <w:r>
+        <w:rPr>
+          <w:rFonts w:asciiTheme="majorHAnsi" w:hAnsiTheme="majorHAnsi" w:cstheme="majorHAnsi"/>
+        </w:rPr>
+        <w:t>.</w:t>
+      </w:r>
     </w:p>
     <w:p>
       <w:pPr>
@@ -558,7 +1161,7 @@
 </file>
 
 <file path=word/endnotes.xml><?xml version="1.0" encoding="utf-8"?>
-<w:endnotes xmlns:wpc="http://schemas.microsoft.com/office/word/2010/wordprocessingCanvas" xmlns:cx="http://schemas.microsoft.com/office/drawing/2014/chartex" xmlns:cx1="http://schemas.microsoft.com/office/drawing/2015/9/8/chartex" xmlns:cx2="http://schemas.microsoft.com/office/drawing/2015/10/21/chartex" xmlns:cx3="http://schemas.microsoft.com/office/drawing/2016/5/9/chartex" xmlns:cx4="http://schemas.microsoft.com/office/drawing/2016/5/10/chartex" xmlns:cx5="http://schemas.microsoft.com/office/drawing/2016/5/11/chartex" xmlns:cx6="http://schemas.microsoft.com/office/drawing/2016/5/12/chartex" xmlns:cx7="http://schemas.microsoft.com/office/drawing/2016/5/13/chartex" xmlns:cx8="http://schemas.microsoft.com/office/drawing/2016/5/14/chartex" xmlns:mc="http://schemas.openxmlformats.org/markup-compatibility/2006" xmlns:aink="http://schemas.microsoft.com/office/drawing/2016/ink" xmlns:am3d="http://schemas.microsoft.com/office/drawing/2017/model3d" xmlns:o="urn:schemas-microsoft-com:office:office" xmlns:oel="http://schemas.microsoft.com/office/2019/extlst" xmlns:r="http://schemas.openxmlformats.org/officeDocument/2006/relationships" xmlns:m="http://schemas.openxmlformats.org/officeDocument/2006/math" xmlns:v="urn:schemas-microsoft-com:vml" xmlns:wp14="http://schemas.microsoft.com/office/word/2010/wordprocessingDrawing" xmlns:wp="http://schemas.openxmlformats.org/drawingml/2006/wordprocessingDrawing" xmlns:w10="urn:schemas-microsoft-com:office:word" xmlns:w="http://schemas.openxmlformats.org/wordprocessingml/2006/main" xmlns:w14="http://schemas.microsoft.com/office/word/2010/wordml" xmlns:w15="http://schemas.microsoft.com/office/word/2012/wordml" xmlns:w16cex="http://schemas.microsoft.com/office/word/2018/wordml/cex" xmlns:w16cid="http://schemas.microsoft.com/office/word/2016/wordml/cid" xmlns:w16="http://schemas.microsoft.com/office/word/2018/wordml" xmlns:w16du="http://schemas.microsoft.com/office/word/2023/wordml/word16du" xmlns:w16sdtdh="http://schemas.microsoft.com/office/word/2020/wordml/sdtdatahash" xmlns:w16se="http://schemas.microsoft.com/office/word/2015/wordml/symex" xmlns:wpg="http://schemas.microsoft.com/office/word/2010/wordprocessingGroup" xmlns:wpi="http://schemas.microsoft.com/office/word/2010/wordprocessingInk" xmlns:wne="http://schemas.microsoft.com/office/word/2006/wordml" xmlns:wps="http://schemas.microsoft.com/office/word/2010/wordprocessingShape" mc:Ignorable="w14 w15 w16se w16cid w16 w16cex w16sdtdh wp14">
+<w:endnotes xmlns:wpc="http://schemas.microsoft.com/office/word/2010/wordprocessingCanvas" xmlns:cx="http://schemas.microsoft.com/office/drawing/2014/chartex" xmlns:cx1="http://schemas.microsoft.com/office/drawing/2015/9/8/chartex" xmlns:cx2="http://schemas.microsoft.com/office/drawing/2015/10/21/chartex" xmlns:cx3="http://schemas.microsoft.com/office/drawing/2016/5/9/chartex" xmlns:cx4="http://schemas.microsoft.com/office/drawing/2016/5/10/chartex" xmlns:cx5="http://schemas.microsoft.com/office/drawing/2016/5/11/chartex" xmlns:cx6="http://schemas.microsoft.com/office/drawing/2016/5/12/chartex" xmlns:cx7="http://schemas.microsoft.com/office/drawing/2016/5/13/chartex" xmlns:cx8="http://schemas.microsoft.com/office/drawing/2016/5/14/chartex" xmlns:mc="http://schemas.openxmlformats.org/markup-compatibility/2006" xmlns:aink="http://schemas.microsoft.com/office/drawing/2016/ink" xmlns:am3d="http://schemas.microsoft.com/office/drawing/2017/model3d" xmlns:o="urn:schemas-microsoft-com:office:office" xmlns:oel="http://schemas.microsoft.com/office/2019/extlst" xmlns:r="http://schemas.openxmlformats.org/officeDocument/2006/relationships" xmlns:m="http://schemas.openxmlformats.org/officeDocument/2006/math" xmlns:v="urn:schemas-microsoft-com:vml" xmlns:wp14="http://schemas.microsoft.com/office/word/2010/wordprocessingDrawing" xmlns:wp="http://schemas.openxmlformats.org/drawingml/2006/wordprocessingDrawing" xmlns:w10="urn:schemas-microsoft-com:office:word" xmlns:w="http://schemas.openxmlformats.org/wordprocessingml/2006/main" xmlns:w14="http://schemas.microsoft.com/office/word/2010/wordml" xmlns:w15="http://schemas.microsoft.com/office/word/2012/wordml" xmlns:w16cex="http://schemas.microsoft.com/office/word/2018/wordml/cex" xmlns:w16cid="http://schemas.microsoft.com/office/word/2016/wordml/cid" xmlns:w16="http://schemas.microsoft.com/office/word/2018/wordml" xmlns:w16sdtdh="http://schemas.microsoft.com/office/word/2020/wordml/sdtdatahash" xmlns:w16se="http://schemas.microsoft.com/office/word/2015/wordml/symex" xmlns:wpg="http://schemas.microsoft.com/office/word/2010/wordprocessingGroup" xmlns:wpi="http://schemas.microsoft.com/office/word/2010/wordprocessingInk" xmlns:wne="http://schemas.microsoft.com/office/word/2006/wordml" xmlns:wps="http://schemas.microsoft.com/office/word/2010/wordprocessingShape" mc:Ignorable="w14 w15 w16se w16cid w16 w16cex w16sdtdh wp14">
   <w:endnote w:type="separator" w:id="-1">
     <w:p>
       <w:pPr>
@@ -583,7 +1186,7 @@
 </file>
 
 <file path=word/footer1.xml><?xml version="1.0" encoding="utf-8"?>
-<w:ftr xmlns:wpc="http://schemas.microsoft.com/office/word/2010/wordprocessingCanvas" xmlns:cx="http://schemas.microsoft.com/office/drawing/2014/chartex" xmlns:cx1="http://schemas.microsoft.com/office/drawing/2015/9/8/chartex" xmlns:cx2="http://schemas.microsoft.com/office/drawing/2015/10/21/chartex" xmlns:cx3="http://schemas.microsoft.com/office/drawing/2016/5/9/chartex" xmlns:cx4="http://schemas.microsoft.com/office/drawing/2016/5/10/chartex" xmlns:cx5="http://schemas.microsoft.com/office/drawing/2016/5/11/chartex" xmlns:cx6="http://schemas.microsoft.com/office/drawing/2016/5/12/chartex" xmlns:cx7="http://schemas.microsoft.com/office/drawing/2016/5/13/chartex" xmlns:cx8="http://schemas.microsoft.com/office/drawing/2016/5/14/chartex" xmlns:mc="http://schemas.openxmlformats.org/markup-compatibility/2006" xmlns:aink="http://schemas.microsoft.com/office/drawing/2016/ink" xmlns:am3d="http://schemas.microsoft.com/office/drawing/2017/model3d" xmlns:o="urn:schemas-microsoft-com:office:office" xmlns:oel="http://schemas.microsoft.com/office/2019/extlst" xmlns:r="http://schemas.openxmlformats.org/officeDocument/2006/relationships" xmlns:m="http://schemas.openxmlformats.org/officeDocument/2006/math" xmlns:v="urn:schemas-microsoft-com:vml" xmlns:wp14="http://schemas.microsoft.com/office/word/2010/wordprocessingDrawing" xmlns:wp="http://schemas.openxmlformats.org/drawingml/2006/wordprocessingDrawing" xmlns:w10="urn:schemas-microsoft-com:office:word" xmlns:w="http://schemas.openxmlformats.org/wordprocessingml/2006/main" xmlns:w14="http://schemas.microsoft.com/office/word/2010/wordml" xmlns:w15="http://schemas.microsoft.com/office/word/2012/wordml" xmlns:w16cex="http://schemas.microsoft.com/office/word/2018/wordml/cex" xmlns:w16cid="http://schemas.microsoft.com/office/word/2016/wordml/cid" xmlns:w16="http://schemas.microsoft.com/office/word/2018/wordml" xmlns:w16du="http://schemas.microsoft.com/office/word/2023/wordml/word16du" xmlns:w16sdtdh="http://schemas.microsoft.com/office/word/2020/wordml/sdtdatahash" xmlns:w16se="http://schemas.microsoft.com/office/word/2015/wordml/symex" xmlns:wpg="http://schemas.microsoft.com/office/word/2010/wordprocessingGroup" xmlns:wpi="http://schemas.microsoft.com/office/word/2010/wordprocessingInk" xmlns:wne="http://schemas.microsoft.com/office/word/2006/wordml" xmlns:wps="http://schemas.microsoft.com/office/word/2010/wordprocessingShape" mc:Ignorable="w14 w15 w16se w16cid w16 w16cex w16sdtdh wp14">
+<w:ftr xmlns:wpc="http://schemas.microsoft.com/office/word/2010/wordprocessingCanvas" xmlns:cx="http://schemas.microsoft.com/office/drawing/2014/chartex" xmlns:cx1="http://schemas.microsoft.com/office/drawing/2015/9/8/chartex" xmlns:cx2="http://schemas.microsoft.com/office/drawing/2015/10/21/chartex" xmlns:cx3="http://schemas.microsoft.com/office/drawing/2016/5/9/chartex" xmlns:cx4="http://schemas.microsoft.com/office/drawing/2016/5/10/chartex" xmlns:cx5="http://schemas.microsoft.com/office/drawing/2016/5/11/chartex" xmlns:cx6="http://schemas.microsoft.com/office/drawing/2016/5/12/chartex" xmlns:cx7="http://schemas.microsoft.com/office/drawing/2016/5/13/chartex" xmlns:cx8="http://schemas.microsoft.com/office/drawing/2016/5/14/chartex" xmlns:mc="http://schemas.openxmlformats.org/markup-compatibility/2006" xmlns:aink="http://schemas.microsoft.com/office/drawing/2016/ink" xmlns:am3d="http://schemas.microsoft.com/office/drawing/2017/model3d" xmlns:o="urn:schemas-microsoft-com:office:office" xmlns:oel="http://schemas.microsoft.com/office/2019/extlst" xmlns:r="http://schemas.openxmlformats.org/officeDocument/2006/relationships" xmlns:m="http://schemas.openxmlformats.org/officeDocument/2006/math" xmlns:v="urn:schemas-microsoft-com:vml" xmlns:wp14="http://schemas.microsoft.com/office/word/2010/wordprocessingDrawing" xmlns:wp="http://schemas.openxmlformats.org/drawingml/2006/wordprocessingDrawing" xmlns:w10="urn:schemas-microsoft-com:office:word" xmlns:w="http://schemas.openxmlformats.org/wordprocessingml/2006/main" xmlns:w14="http://schemas.microsoft.com/office/word/2010/wordml" xmlns:w15="http://schemas.microsoft.com/office/word/2012/wordml" xmlns:w16cex="http://schemas.microsoft.com/office/word/2018/wordml/cex" xmlns:w16cid="http://schemas.microsoft.com/office/word/2016/wordml/cid" xmlns:w16="http://schemas.microsoft.com/office/word/2018/wordml" xmlns:w16sdtdh="http://schemas.microsoft.com/office/word/2020/wordml/sdtdatahash" xmlns:w16se="http://schemas.microsoft.com/office/word/2015/wordml/symex" xmlns:wpg="http://schemas.microsoft.com/office/word/2010/wordprocessingGroup" xmlns:wpi="http://schemas.microsoft.com/office/word/2010/wordprocessingInk" xmlns:wne="http://schemas.microsoft.com/office/word/2006/wordml" xmlns:wps="http://schemas.microsoft.com/office/word/2010/wordprocessingShape" mc:Ignorable="w14 w15 w16se w16cid w16 w16cex w16sdtdh wp14">
   <w:sdt>
     <w:sdtPr>
       <w:rPr>
@@ -717,7 +1320,7 @@
 </file>
 
 <file path=word/footnotes.xml><?xml version="1.0" encoding="utf-8"?>
-<w:footnotes xmlns:wpc="http://schemas.microsoft.com/office/word/2010/wordprocessingCanvas" xmlns:cx="http://schemas.microsoft.com/office/drawing/2014/chartex" xmlns:cx1="http://schemas.microsoft.com/office/drawing/2015/9/8/chartex" xmlns:cx2="http://schemas.microsoft.com/office/drawing/2015/10/21/chartex" xmlns:cx3="http://schemas.microsoft.com/office/drawing/2016/5/9/chartex" xmlns:cx4="http://schemas.microsoft.com/office/drawing/2016/5/10/chartex" xmlns:cx5="http://schemas.microsoft.com/office/drawing/2016/5/11/chartex" xmlns:cx6="http://schemas.microsoft.com/office/drawing/2016/5/12/chartex" xmlns:cx7="http://schemas.microsoft.com/office/drawing/2016/5/13/chartex" xmlns:cx8="http://schemas.microsoft.com/office/drawing/2016/5/14/chartex" xmlns:mc="http://schemas.openxmlformats.org/markup-compatibility/2006" xmlns:aink="http://schemas.microsoft.com/office/drawing/2016/ink" xmlns:am3d="http://schemas.microsoft.com/office/drawing/2017/model3d" xmlns:o="urn:schemas-microsoft-com:office:office" xmlns:oel="http://schemas.microsoft.com/office/2019/extlst" xmlns:r="http://schemas.openxmlformats.org/officeDocument/2006/relationships" xmlns:m="http://schemas.openxmlformats.org/officeDocument/2006/math" xmlns:v="urn:schemas-microsoft-com:vml" xmlns:wp14="http://schemas.microsoft.com/office/word/2010/wordprocessingDrawing" xmlns:wp="http://schemas.openxmlformats.org/drawingml/2006/wordprocessingDrawing" xmlns:w10="urn:schemas-microsoft-com:office:word" xmlns:w="http://schemas.openxmlformats.org/wordprocessingml/2006/main" xmlns:w14="http://schemas.microsoft.com/office/word/2010/wordml" xmlns:w15="http://schemas.microsoft.com/office/word/2012/wordml" xmlns:w16cex="http://schemas.microsoft.com/office/word/2018/wordml/cex" xmlns:w16cid="http://schemas.microsoft.com/office/word/2016/wordml/cid" xmlns:w16="http://schemas.microsoft.com/office/word/2018/wordml" xmlns:w16du="http://schemas.microsoft.com/office/word/2023/wordml/word16du" xmlns:w16sdtdh="http://schemas.microsoft.com/office/word/2020/wordml/sdtdatahash" xmlns:w16se="http://schemas.microsoft.com/office/word/2015/wordml/symex" xmlns:wpg="http://schemas.microsoft.com/office/word/2010/wordprocessingGroup" xmlns:wpi="http://schemas.microsoft.com/office/word/2010/wordprocessingInk" xmlns:wne="http://schemas.microsoft.com/office/word/2006/wordml" xmlns:wps="http://schemas.microsoft.com/office/word/2010/wordprocessingShape" mc:Ignorable="w14 w15 w16se w16cid w16 w16cex w16sdtdh wp14">
+<w:footnotes xmlns:wpc="http://schemas.microsoft.com/office/word/2010/wordprocessingCanvas" xmlns:cx="http://schemas.microsoft.com/office/drawing/2014/chartex" xmlns:cx1="http://schemas.microsoft.com/office/drawing/2015/9/8/chartex" xmlns:cx2="http://schemas.microsoft.com/office/drawing/2015/10/21/chartex" xmlns:cx3="http://schemas.microsoft.com/office/drawing/2016/5/9/chartex" xmlns:cx4="http://schemas.microsoft.com/office/drawing/2016/5/10/chartex" xmlns:cx5="http://schemas.microsoft.com/office/drawing/2016/5/11/chartex" xmlns:cx6="http://schemas.microsoft.com/office/drawing/2016/5/12/chartex" xmlns:cx7="http://schemas.microsoft.com/office/drawing/2016/5/13/chartex" xmlns:cx8="http://schemas.microsoft.com/office/drawing/2016/5/14/chartex" xmlns:mc="http://schemas.openxmlformats.org/markup-compatibility/2006" xmlns:aink="http://schemas.microsoft.com/office/drawing/2016/ink" xmlns:am3d="http://schemas.microsoft.com/office/drawing/2017/model3d" xmlns:o="urn:schemas-microsoft-com:office:office" xmlns:oel="http://schemas.microsoft.com/office/2019/extlst" xmlns:r="http://schemas.openxmlformats.org/officeDocument/2006/relationships" xmlns:m="http://schemas.openxmlformats.org/officeDocument/2006/math" xmlns:v="urn:schemas-microsoft-com:vml" xmlns:wp14="http://schemas.microsoft.com/office/word/2010/wordprocessingDrawing" xmlns:wp="http://schemas.openxmlformats.org/drawingml/2006/wordprocessingDrawing" xmlns:w10="urn:schemas-microsoft-com:office:word" xmlns:w="http://schemas.openxmlformats.org/wordprocessingml/2006/main" xmlns:w14="http://schemas.microsoft.com/office/word/2010/wordml" xmlns:w15="http://schemas.microsoft.com/office/word/2012/wordml" xmlns:w16cex="http://schemas.microsoft.com/office/word/2018/wordml/cex" xmlns:w16cid="http://schemas.microsoft.com/office/word/2016/wordml/cid" xmlns:w16="http://schemas.microsoft.com/office/word/2018/wordml" xmlns:w16sdtdh="http://schemas.microsoft.com/office/word/2020/wordml/sdtdatahash" xmlns:w16se="http://schemas.microsoft.com/office/word/2015/wordml/symex" xmlns:wpg="http://schemas.microsoft.com/office/word/2010/wordprocessingGroup" xmlns:wpi="http://schemas.microsoft.com/office/word/2010/wordprocessingInk" xmlns:wne="http://schemas.microsoft.com/office/word/2006/wordml" xmlns:wps="http://schemas.microsoft.com/office/word/2010/wordprocessingShape" mc:Ignorable="w14 w15 w16se w16cid w16 w16cex w16sdtdh wp14">
   <w:footnote w:type="separator" w:id="-1">
     <w:p>
       <w:pPr>

</xml_diff>

<commit_message>
Update default acceleration values and improve calculation precision
Acceleration default values in args class were changed to 0 for the North and East directions. Enhanced precision in calculations by adjusting coordinate interpolations in Map class and refining Euler angles calculation. Also, streamlined and optimized the code for better readability.
</commit_message>
<xml_diff>
--- a/ContUpd_paper.docx
+++ b/ContUpd_paper.docx
@@ -130,7 +130,7 @@
         </w:rPr>
         <w:fldChar w:fldCharType="separate"/>
       </w:r>
-      <w:hyperlink w:anchor="_Toc157947958" w:history="1">
+      <w:hyperlink w:anchor="_Toc158879991" w:history="1">
         <w:r>
           <w:rPr>
             <w:rStyle w:val="Hyperlink"/>
@@ -150,8 +150,8 @@
         </w:r>
         <w:r>
           <w:rPr>
-            <w:rStyle w:val="Hyperlink"/>
-            <w:noProof/>
+            <w:noProof/>
+            <w:webHidden/>
             <w:rtl/>
           </w:rPr>
           <w:fldChar w:fldCharType="begin"/>
@@ -184,7 +184,7 @@
             <w:noProof/>
             <w:webHidden/>
           </w:rPr>
-          <w:instrText>Toc157947958 \h</w:instrText>
+          <w:instrText>Toc158879991 \h</w:instrText>
         </w:r>
         <w:r>
           <w:rPr>
@@ -196,15 +196,15 @@
         </w:r>
         <w:r>
           <w:rPr>
-            <w:rStyle w:val="Hyperlink"/>
-            <w:noProof/>
-            <w:rtl/>
-          </w:rPr>
-        </w:r>
-        <w:r>
-          <w:rPr>
-            <w:rStyle w:val="Hyperlink"/>
-            <w:noProof/>
+            <w:noProof/>
+            <w:webHidden/>
+            <w:rtl/>
+          </w:rPr>
+        </w:r>
+        <w:r>
+          <w:rPr>
+            <w:noProof/>
+            <w:webHidden/>
             <w:rtl/>
           </w:rPr>
           <w:fldChar w:fldCharType="separate"/>
@@ -219,8 +219,8 @@
         </w:r>
         <w:r>
           <w:rPr>
-            <w:rStyle w:val="Hyperlink"/>
-            <w:noProof/>
+            <w:noProof/>
+            <w:webHidden/>
             <w:rtl/>
           </w:rPr>
           <w:fldChar w:fldCharType="end"/>
@@ -244,7 +244,7 @@
           <w14:ligatures w14:val="standardContextual"/>
         </w:rPr>
       </w:pPr>
-      <w:hyperlink w:anchor="_Toc157947959" w:history="1">
+      <w:hyperlink w:anchor="_Toc158879992" w:history="1">
         <w:r>
           <w:rPr>
             <w:rStyle w:val="Hyperlink"/>
@@ -252,7 +252,7 @@
             <w:noProof/>
             <w:rtl/>
           </w:rPr>
-          <w:t>מֵתוֹדוֹלוֹגִיָה</w:t>
+          <w:t>הכנה</w:t>
         </w:r>
         <w:r>
           <w:rPr>
@@ -264,8 +264,8 @@
         </w:r>
         <w:r>
           <w:rPr>
-            <w:rStyle w:val="Hyperlink"/>
-            <w:noProof/>
+            <w:noProof/>
+            <w:webHidden/>
             <w:rtl/>
           </w:rPr>
           <w:fldChar w:fldCharType="begin"/>
@@ -298,7 +298,7 @@
             <w:noProof/>
             <w:webHidden/>
           </w:rPr>
-          <w:instrText>Toc157947959 \h</w:instrText>
+          <w:instrText>Toc158879992 \h</w:instrText>
         </w:r>
         <w:r>
           <w:rPr>
@@ -310,15 +310,15 @@
         </w:r>
         <w:r>
           <w:rPr>
-            <w:rStyle w:val="Hyperlink"/>
-            <w:noProof/>
-            <w:rtl/>
-          </w:rPr>
-        </w:r>
-        <w:r>
-          <w:rPr>
-            <w:rStyle w:val="Hyperlink"/>
-            <w:noProof/>
+            <w:noProof/>
+            <w:webHidden/>
+            <w:rtl/>
+          </w:rPr>
+        </w:r>
+        <w:r>
+          <w:rPr>
+            <w:noProof/>
+            <w:webHidden/>
             <w:rtl/>
           </w:rPr>
           <w:fldChar w:fldCharType="separate"/>
@@ -333,8 +333,8 @@
         </w:r>
         <w:r>
           <w:rPr>
-            <w:rStyle w:val="Hyperlink"/>
-            <w:noProof/>
+            <w:noProof/>
+            <w:webHidden/>
             <w:rtl/>
           </w:rPr>
           <w:fldChar w:fldCharType="end"/>
@@ -358,7 +358,7 @@
           <w14:ligatures w14:val="standardContextual"/>
         </w:rPr>
       </w:pPr>
-      <w:hyperlink w:anchor="_Toc157947960" w:history="1">
+      <w:hyperlink w:anchor="_Toc158879993" w:history="1">
         <w:r>
           <w:rPr>
             <w:rStyle w:val="Hyperlink"/>
@@ -366,7 +366,7 @@
             <w:noProof/>
             <w:rtl/>
           </w:rPr>
-          <w:t>סינון קלמן:</w:t>
+          <w:t>סינון קלמן</w:t>
         </w:r>
         <w:r>
           <w:rPr>
@@ -378,8 +378,8 @@
         </w:r>
         <w:r>
           <w:rPr>
-            <w:rStyle w:val="Hyperlink"/>
-            <w:noProof/>
+            <w:noProof/>
+            <w:webHidden/>
             <w:rtl/>
           </w:rPr>
           <w:fldChar w:fldCharType="begin"/>
@@ -412,7 +412,7 @@
             <w:noProof/>
             <w:webHidden/>
           </w:rPr>
-          <w:instrText>Toc157947960 \h</w:instrText>
+          <w:instrText>Toc158879993 \h</w:instrText>
         </w:r>
         <w:r>
           <w:rPr>
@@ -424,15 +424,15 @@
         </w:r>
         <w:r>
           <w:rPr>
-            <w:rStyle w:val="Hyperlink"/>
-            <w:noProof/>
-            <w:rtl/>
-          </w:rPr>
-        </w:r>
-        <w:r>
-          <w:rPr>
-            <w:rStyle w:val="Hyperlink"/>
-            <w:noProof/>
+            <w:noProof/>
+            <w:webHidden/>
+            <w:rtl/>
+          </w:rPr>
+        </w:r>
+        <w:r>
+          <w:rPr>
+            <w:noProof/>
+            <w:webHidden/>
             <w:rtl/>
           </w:rPr>
           <w:fldChar w:fldCharType="separate"/>
@@ -447,8 +447,8 @@
         </w:r>
         <w:r>
           <w:rPr>
-            <w:rStyle w:val="Hyperlink"/>
-            <w:noProof/>
+            <w:noProof/>
+            <w:webHidden/>
             <w:rtl/>
           </w:rPr>
           <w:fldChar w:fldCharType="end"/>
@@ -472,7 +472,7 @@
           <w14:ligatures w14:val="standardContextual"/>
         </w:rPr>
       </w:pPr>
-      <w:hyperlink w:anchor="_Toc157947961" w:history="1">
+      <w:hyperlink w:anchor="_Toc158879994" w:history="1">
         <w:r>
           <w:rPr>
             <w:rStyle w:val="Hyperlink"/>
@@ -480,7 +480,7 @@
             <w:noProof/>
             <w:rtl/>
           </w:rPr>
-          <w:t>ויזואליזציה:</w:t>
+          <w:t>ויזואליזציה</w:t>
         </w:r>
         <w:r>
           <w:rPr>
@@ -492,8 +492,8 @@
         </w:r>
         <w:r>
           <w:rPr>
-            <w:rStyle w:val="Hyperlink"/>
-            <w:noProof/>
+            <w:noProof/>
+            <w:webHidden/>
             <w:rtl/>
           </w:rPr>
           <w:fldChar w:fldCharType="begin"/>
@@ -526,7 +526,7 @@
             <w:noProof/>
             <w:webHidden/>
           </w:rPr>
-          <w:instrText>Toc157947961 \h</w:instrText>
+          <w:instrText>Toc158879994 \h</w:instrText>
         </w:r>
         <w:r>
           <w:rPr>
@@ -538,15 +538,15 @@
         </w:r>
         <w:r>
           <w:rPr>
-            <w:rStyle w:val="Hyperlink"/>
-            <w:noProof/>
-            <w:rtl/>
-          </w:rPr>
-        </w:r>
-        <w:r>
-          <w:rPr>
-            <w:rStyle w:val="Hyperlink"/>
-            <w:noProof/>
+            <w:noProof/>
+            <w:webHidden/>
+            <w:rtl/>
+          </w:rPr>
+        </w:r>
+        <w:r>
+          <w:rPr>
+            <w:noProof/>
+            <w:webHidden/>
             <w:rtl/>
           </w:rPr>
           <w:fldChar w:fldCharType="separate"/>
@@ -561,8 +561,8 @@
         </w:r>
         <w:r>
           <w:rPr>
-            <w:rStyle w:val="Hyperlink"/>
-            <w:noProof/>
+            <w:noProof/>
+            <w:webHidden/>
             <w:rtl/>
           </w:rPr>
           <w:fldChar w:fldCharType="end"/>
@@ -614,7 +614,7 @@
           <w:rtl/>
         </w:rPr>
       </w:pPr>
-      <w:bookmarkStart w:id="0" w:name="_Toc157947958"/>
+      <w:bookmarkStart w:id="0" w:name="_Toc158879991"/>
       <w:r>
         <w:rPr>
           <w:rFonts w:cstheme="majorHAnsi" w:hint="cs"/>
@@ -628,16 +628,293 @@
     <w:p>
       <w:pPr>
         <w:rPr>
-          <w:rFonts w:asciiTheme="majorHAnsi" w:hAnsiTheme="majorHAnsi" w:cstheme="majorHAnsi"/>
-          <w:rtl/>
-        </w:rPr>
-      </w:pPr>
-      <w:r>
-        <w:rPr>
-          <w:rFonts w:asciiTheme="majorHAnsi" w:hAnsiTheme="majorHAnsi" w:cs="Calibri Light"/>
-          <w:rtl/>
-        </w:rPr>
-        <w:t xml:space="preserve">פרויקט זה מתמקד </w:t>
+          <w:rFonts w:asciiTheme="majorHAnsi" w:hAnsiTheme="majorHAnsi" w:cstheme="majorHAnsi" w:hint="cs"/>
+          <w:rtl/>
+        </w:rPr>
+      </w:pPr>
+      <w:r>
+        <w:rPr>
+          <w:rFonts w:asciiTheme="majorHAnsi" w:hAnsiTheme="majorHAnsi" w:cs="Calibri Light"/>
+          <w:rtl/>
+        </w:rPr>
+        <w:t>פרויקט זה מתמקד ב</w:t>
+      </w:r>
+      <w:r>
+        <w:rPr>
+          <w:rFonts w:asciiTheme="majorHAnsi" w:hAnsiTheme="majorHAnsi" w:cs="Calibri Light" w:hint="cs"/>
+          <w:rtl/>
+        </w:rPr>
+        <w:t>שערוך ו</w:t>
+      </w:r>
+      <w:r>
+        <w:rPr>
+          <w:rFonts w:asciiTheme="majorHAnsi" w:hAnsiTheme="majorHAnsi" w:cs="Calibri Light"/>
+          <w:rtl/>
+        </w:rPr>
+        <w:t xml:space="preserve">ניתוח מסלול של אובייקט בשטחים שונים תוך שימוש בטכניקות סינון מתקדמות, </w:t>
+      </w:r>
+      <w:r>
+        <w:rPr>
+          <w:rFonts w:asciiTheme="majorHAnsi" w:hAnsiTheme="majorHAnsi" w:cstheme="majorHAnsi" w:hint="cs"/>
+        </w:rPr>
+        <w:t>UKF</w:t>
+      </w:r>
+      <w:r>
+        <w:rPr>
+          <w:rFonts w:asciiTheme="majorHAnsi" w:hAnsiTheme="majorHAnsi" w:cstheme="majorHAnsi" w:hint="cs"/>
+          <w:rtl/>
+        </w:rPr>
+        <w:t xml:space="preserve"> ו</w:t>
+      </w:r>
+      <w:r>
+        <w:rPr>
+          <w:rFonts w:asciiTheme="majorHAnsi" w:hAnsiTheme="majorHAnsi" w:cstheme="majorHAnsi" w:hint="cs"/>
+        </w:rPr>
+        <w:t>IEFK</w:t>
+      </w:r>
+      <w:r>
+        <w:rPr>
+          <w:rFonts w:asciiTheme="majorHAnsi" w:hAnsiTheme="majorHAnsi" w:cstheme="majorHAnsi" w:hint="cs"/>
+          <w:rtl/>
+        </w:rPr>
+        <w:t xml:space="preserve"> .</w:t>
+      </w:r>
+      <w:r>
+        <w:rPr>
+          <w:rFonts w:asciiTheme="majorHAnsi" w:hAnsiTheme="majorHAnsi" w:cstheme="majorHAnsi"/>
+        </w:rPr>
+        <w:t xml:space="preserve"> </w:t>
+      </w:r>
+      <w:r>
+        <w:rPr>
+          <w:rFonts w:asciiTheme="majorHAnsi" w:hAnsiTheme="majorHAnsi" w:cs="Calibri Light"/>
+          <w:rtl/>
+        </w:rPr>
+        <w:t>המטרה היא לשפר את הדיוק של חיזוי מסלול בסביבות מורכבות על ידי התחשבות בגורמים כמו גובה השטח, דינמיק</w:t>
+      </w:r>
+      <w:r>
+        <w:rPr>
+          <w:rFonts w:asciiTheme="majorHAnsi" w:hAnsiTheme="majorHAnsi" w:cs="Calibri Light" w:hint="cs"/>
+          <w:rtl/>
+        </w:rPr>
+        <w:t>ת האובייקט</w:t>
+      </w:r>
+      <w:r>
+        <w:rPr>
+          <w:rFonts w:asciiTheme="majorHAnsi" w:hAnsiTheme="majorHAnsi" w:cs="Calibri Light"/>
+          <w:rtl/>
+        </w:rPr>
+        <w:t xml:space="preserve"> ורעשי מדידה</w:t>
+      </w:r>
+      <w:r>
+        <w:rPr>
+          <w:rFonts w:asciiTheme="majorHAnsi" w:hAnsiTheme="majorHAnsi" w:cstheme="majorHAnsi"/>
+        </w:rPr>
+        <w:t>.</w:t>
+      </w:r>
+    </w:p>
+    <w:p>
+      <w:pPr>
+        <w:rPr>
+          <w:rFonts w:asciiTheme="majorHAnsi" w:hAnsiTheme="majorHAnsi" w:cstheme="majorHAnsi"/>
+          <w:rtl/>
+        </w:rPr>
+      </w:pPr>
+    </w:p>
+    <w:p>
+      <w:pPr>
+        <w:pStyle w:val="Heading2"/>
+        <w:rPr>
+          <w:rFonts w:cstheme="majorHAnsi"/>
+        </w:rPr>
+      </w:pPr>
+      <w:bookmarkStart w:id="1" w:name="_Toc158879992"/>
+      <w:r>
+        <w:rPr>
+          <w:rFonts w:cs="Calibri Light" w:hint="cs"/>
+          <w:rtl/>
+        </w:rPr>
+        <w:t>הכנה</w:t>
+      </w:r>
+      <w:bookmarkEnd w:id="1"/>
+    </w:p>
+    <w:p>
+      <w:pPr>
+        <w:rPr>
+          <w:rFonts w:asciiTheme="majorHAnsi" w:hAnsiTheme="majorHAnsi" w:cstheme="majorHAnsi"/>
+          <w:rtl/>
+        </w:rPr>
+      </w:pPr>
+      <w:r>
+        <w:rPr>
+          <w:rFonts w:asciiTheme="majorHAnsi" w:hAnsiTheme="majorHAnsi" w:cs="Calibri Light"/>
+          <w:rtl/>
+        </w:rPr>
+        <w:t>הפרויקט מתחיל בהקמת סביבת הסימולציה הכוללת טעינת מפות שטח והגדרת התנאים והפרמטרים הראשוניים להדמיה. זה כולל ציון נקודת ההתחלה, המהירות הממוצעת, זוויות אוילר ופרמטרים רלוונטיים אחרים המשפיעים על מסלול האובייקט</w:t>
+      </w:r>
+      <w:r>
+        <w:rPr>
+          <w:rFonts w:asciiTheme="majorHAnsi" w:hAnsiTheme="majorHAnsi" w:cstheme="majorHAnsi"/>
+        </w:rPr>
+        <w:t>.</w:t>
+      </w:r>
+    </w:p>
+    <w:p>
+      <w:pPr>
+        <w:rPr>
+          <w:rFonts w:asciiTheme="majorHAnsi" w:hAnsiTheme="majorHAnsi" w:cstheme="majorHAnsi"/>
+          <w:rtl/>
+        </w:rPr>
+      </w:pPr>
+      <w:r>
+        <w:rPr>
+          <w:rFonts w:asciiTheme="majorHAnsi" w:hAnsiTheme="majorHAnsi" w:cs="Calibri Light"/>
+          <w:rtl/>
+        </w:rPr>
+        <w:t>יצירת מסלול: מסלול אמיתי נוצר על סמך הפרמטרים שצוינו ונתוני המפה. זה כרוך בחישוב המיקום, המהירות והתאוצה של האובייקט לאורך זמן, תוך התחשבות בגובה השטח ובדינמיקה של האובייקט</w:t>
+      </w:r>
+      <w:r>
+        <w:rPr>
+          <w:rFonts w:asciiTheme="majorHAnsi" w:hAnsiTheme="majorHAnsi" w:cstheme="majorHAnsi"/>
+        </w:rPr>
+        <w:t>.</w:t>
+      </w:r>
+    </w:p>
+    <w:p>
+      <w:pPr>
+        <w:rPr>
+          <w:rFonts w:asciiTheme="majorHAnsi" w:hAnsiTheme="majorHAnsi" w:cstheme="majorHAnsi"/>
+          <w:rtl/>
+        </w:rPr>
+      </w:pPr>
+      <w:r>
+        <w:rPr>
+          <w:rFonts w:asciiTheme="majorHAnsi" w:hAnsiTheme="majorHAnsi" w:cs="Calibri Light"/>
+          <w:rtl/>
+        </w:rPr>
+        <w:t>הדמיית רעש: כדי לדמות תנאים בעולם האמיתי, רעש מוכנס לנתוני המסלול כדי לחקות אי דיוקים במדידות חיישנים. זה כולל הוספת וריאציות למיקום, מהירות ומשתני מצב אחרים</w:t>
+      </w:r>
+      <w:r>
+        <w:rPr>
+          <w:rFonts w:asciiTheme="majorHAnsi" w:hAnsiTheme="majorHAnsi" w:cstheme="majorHAnsi"/>
+        </w:rPr>
+        <w:t>.</w:t>
+      </w:r>
+    </w:p>
+    <w:p>
+      <w:pPr>
+        <w:rPr>
+          <w:rFonts w:asciiTheme="majorHAnsi" w:hAnsiTheme="majorHAnsi" w:cstheme="majorHAnsi"/>
+          <w:rtl/>
+        </w:rPr>
+      </w:pPr>
+    </w:p>
+    <w:p>
+      <w:pPr>
+        <w:pStyle w:val="Heading2"/>
+        <w:rPr>
+          <w:rFonts w:cs="Calibri Light"/>
+          <w:rtl/>
+        </w:rPr>
+      </w:pPr>
+      <w:bookmarkStart w:id="2" w:name="_Toc158879993"/>
+      <w:r>
+        <w:rPr>
+          <w:rFonts w:cs="Calibri Light"/>
+          <w:rtl/>
+        </w:rPr>
+        <w:t>סינון קלמן:</w:t>
+      </w:r>
+      <w:bookmarkEnd w:id="2"/>
+    </w:p>
+    <w:p>
+      <w:pPr>
+        <w:rPr>
+          <w:rFonts w:asciiTheme="majorHAnsi" w:hAnsiTheme="majorHAnsi" w:cstheme="majorHAnsi"/>
+          <w:rtl/>
+        </w:rPr>
+      </w:pPr>
+      <w:r>
+        <w:rPr>
+          <w:rFonts w:asciiTheme="majorHAnsi" w:hAnsiTheme="majorHAnsi" w:cs="Calibri Light"/>
+          <w:rtl/>
+        </w:rPr>
+        <w:t xml:space="preserve"> ליבת הפרויקט </w:t>
+      </w:r>
+      <w:r>
+        <w:rPr>
+          <w:rFonts w:asciiTheme="majorHAnsi" w:hAnsiTheme="majorHAnsi" w:cs="Calibri Light" w:hint="cs"/>
+          <w:rtl/>
+        </w:rPr>
+        <w:t>הינה</w:t>
+      </w:r>
+      <w:r>
+        <w:rPr>
+          <w:rFonts w:asciiTheme="majorHAnsi" w:hAnsiTheme="majorHAnsi" w:cs="Calibri Light"/>
+          <w:rtl/>
+        </w:rPr>
+        <w:t xml:space="preserve"> יישום</w:t>
+      </w:r>
+      <w:r>
+        <w:rPr>
+          <w:rFonts w:asciiTheme="majorHAnsi" w:hAnsiTheme="majorHAnsi" w:cstheme="majorHAnsi"/>
+        </w:rPr>
+        <w:t xml:space="preserve"> IEKF </w:t>
+      </w:r>
+      <w:r>
+        <w:rPr>
+          <w:rFonts w:asciiTheme="majorHAnsi" w:hAnsiTheme="majorHAnsi" w:cs="Calibri Light"/>
+          <w:rtl/>
+        </w:rPr>
+        <w:t>ו</w:t>
+      </w:r>
+      <w:r>
+        <w:rPr>
+          <w:rFonts w:asciiTheme="majorHAnsi" w:hAnsiTheme="majorHAnsi" w:cstheme="majorHAnsi"/>
+        </w:rPr>
+        <w:t xml:space="preserve">-UKF </w:t>
+      </w:r>
+      <w:r>
+        <w:rPr>
+          <w:rFonts w:asciiTheme="majorHAnsi" w:hAnsiTheme="majorHAnsi" w:cs="Calibri Light"/>
+          <w:rtl/>
+        </w:rPr>
+        <w:t>כדי להעריך את המסלול על סמך מדידות רועשות. מסננים אלו מנבאים את מצב האובייקט בכל שלב זמן ומעדכנים את התחזיות בהתבסס על המדידות, ובכך מחדדים את אומדן המסלול</w:t>
+      </w:r>
+      <w:r>
+        <w:rPr>
+          <w:rFonts w:asciiTheme="majorHAnsi" w:hAnsiTheme="majorHAnsi" w:cstheme="majorHAnsi"/>
+        </w:rPr>
+        <w:t>.</w:t>
+      </w:r>
+    </w:p>
+    <w:p>
+      <w:pPr>
+        <w:rPr>
+          <w:rFonts w:asciiTheme="majorHAnsi" w:hAnsiTheme="majorHAnsi" w:cstheme="majorHAnsi"/>
+          <w:rtl/>
+        </w:rPr>
+      </w:pPr>
+    </w:p>
+    <w:p>
+      <w:pPr>
+        <w:rPr>
+          <w:rFonts w:asciiTheme="majorHAnsi" w:hAnsiTheme="majorHAnsi" w:cstheme="majorHAnsi"/>
+          <w:rtl/>
+        </w:rPr>
+      </w:pPr>
+      <w:r>
+        <w:rPr>
+          <w:rFonts w:asciiTheme="majorHAnsi" w:hAnsiTheme="majorHAnsi" w:cstheme="majorHAnsi"/>
+        </w:rPr>
+        <w:t xml:space="preserve">IEKF: </w:t>
+      </w:r>
+      <w:r>
+        <w:rPr>
+          <w:rFonts w:asciiTheme="majorHAnsi" w:hAnsiTheme="majorHAnsi" w:cs="Calibri Light"/>
+          <w:rtl/>
+        </w:rPr>
+        <w:t xml:space="preserve">מחדד באופן </w:t>
       </w:r>
       <w:proofErr w:type="spellStart"/>
       <w:r>
@@ -645,7 +922,7 @@
           <w:rFonts w:asciiTheme="majorHAnsi" w:hAnsiTheme="majorHAnsi" w:cs="Calibri Light"/>
           <w:rtl/>
         </w:rPr>
-        <w:t>באומדן</w:t>
+        <w:t>איטרטיבי</w:t>
       </w:r>
       <w:proofErr w:type="spellEnd"/>
       <w:r>
@@ -653,33 +930,65 @@
           <w:rFonts w:asciiTheme="majorHAnsi" w:hAnsiTheme="majorHAnsi" w:cs="Calibri Light"/>
           <w:rtl/>
         </w:rPr>
-        <w:t xml:space="preserve"> וניתוח מסלול של אובייקט בשטחים שונים תוך שימוש בטכניקות סינון מתקדמות, במיוחד ה</w:t>
-      </w:r>
-      <w:r>
-        <w:rPr>
-          <w:rFonts w:asciiTheme="majorHAnsi" w:hAnsiTheme="majorHAnsi" w:cstheme="majorHAnsi"/>
-        </w:rPr>
-        <w:t xml:space="preserve">-Iterative Extended Kalman Filter (IEKF) </w:t>
-      </w:r>
-      <w:r>
-        <w:rPr>
-          <w:rFonts w:asciiTheme="majorHAnsi" w:hAnsiTheme="majorHAnsi" w:cs="Calibri Light"/>
-          <w:rtl/>
-        </w:rPr>
-        <w:t>ו</w:t>
-      </w:r>
-      <w:r>
-        <w:rPr>
-          <w:rFonts w:asciiTheme="majorHAnsi" w:hAnsiTheme="majorHAnsi" w:cstheme="majorHAnsi"/>
-        </w:rPr>
-        <w:t xml:space="preserve">-Unscented Kalman Filter (UKF). </w:t>
-      </w:r>
-      <w:r>
-        <w:rPr>
-          <w:rFonts w:asciiTheme="majorHAnsi" w:hAnsiTheme="majorHAnsi" w:cs="Calibri Light"/>
-          <w:rtl/>
-        </w:rPr>
-        <w:t>המטרה היא לשפר את הדיוק של חיזוי מסלול בסביבות מורכבות על ידי התחשבות בגורמים כמו גובה השטח, דינמיקה של הרכב ורעשי מדידה</w:t>
+        <w:t xml:space="preserve"> את </w:t>
+      </w:r>
+      <w:r>
+        <w:rPr>
+          <w:rFonts w:asciiTheme="majorHAnsi" w:hAnsiTheme="majorHAnsi" w:cs="Calibri Light" w:hint="cs"/>
+          <w:rtl/>
+        </w:rPr>
+        <w:t>שערוך</w:t>
+      </w:r>
+      <w:r>
+        <w:rPr>
+          <w:rFonts w:asciiTheme="majorHAnsi" w:hAnsiTheme="majorHAnsi" w:cs="Calibri Light"/>
+          <w:rtl/>
+        </w:rPr>
+        <w:t xml:space="preserve"> </w:t>
+      </w:r>
+      <w:r>
+        <w:rPr>
+          <w:rFonts w:asciiTheme="majorHAnsi" w:hAnsiTheme="majorHAnsi" w:cs="Calibri Light" w:hint="cs"/>
+          <w:rtl/>
+        </w:rPr>
+        <w:t xml:space="preserve">וקטור </w:t>
+      </w:r>
+      <w:r>
+        <w:rPr>
+          <w:rFonts w:asciiTheme="majorHAnsi" w:hAnsiTheme="majorHAnsi" w:cs="Calibri Light"/>
+          <w:rtl/>
+        </w:rPr>
+        <w:t xml:space="preserve">המצב על ידי </w:t>
+      </w:r>
+      <w:proofErr w:type="spellStart"/>
+      <w:r>
+        <w:rPr>
+          <w:rFonts w:asciiTheme="majorHAnsi" w:hAnsiTheme="majorHAnsi" w:cs="Calibri Light"/>
+          <w:rtl/>
+        </w:rPr>
+        <w:t>ליניאריזציה</w:t>
+      </w:r>
+      <w:proofErr w:type="spellEnd"/>
+      <w:r>
+        <w:rPr>
+          <w:rFonts w:asciiTheme="majorHAnsi" w:hAnsiTheme="majorHAnsi" w:cs="Calibri Light"/>
+          <w:rtl/>
+        </w:rPr>
+        <w:t xml:space="preserve"> של הפונקציות הלא ליניאריות סביב </w:t>
+      </w:r>
+      <w:r>
+        <w:rPr>
+          <w:rFonts w:asciiTheme="majorHAnsi" w:hAnsiTheme="majorHAnsi" w:cs="Calibri Light" w:hint="cs"/>
+          <w:rtl/>
+        </w:rPr>
+        <w:t>השערוך</w:t>
+      </w:r>
+      <w:r>
+        <w:rPr>
+          <w:rFonts w:asciiTheme="majorHAnsi" w:hAnsiTheme="majorHAnsi" w:cs="Calibri Light"/>
+          <w:rtl/>
+        </w:rPr>
+        <w:t xml:space="preserve"> הנוכחי</w:t>
       </w:r>
       <w:r>
         <w:rPr>
@@ -695,357 +1004,80 @@
           <w:rtl/>
         </w:rPr>
       </w:pPr>
+      <w:r>
+        <w:rPr>
+          <w:rFonts w:asciiTheme="majorHAnsi" w:hAnsiTheme="majorHAnsi" w:cstheme="majorHAnsi"/>
+        </w:rPr>
+        <w:t xml:space="preserve">UKF: </w:t>
+      </w:r>
+      <w:r>
+        <w:rPr>
+          <w:rFonts w:asciiTheme="majorHAnsi" w:hAnsiTheme="majorHAnsi" w:cs="Calibri Light"/>
+          <w:rtl/>
+        </w:rPr>
+        <w:t xml:space="preserve">משתמש בטכניקת דגימה דטרמיניסטית כדי ללכוד את הממוצע והשונות של התפלגות המצב מבלי לבצע </w:t>
+      </w:r>
+      <w:proofErr w:type="spellStart"/>
+      <w:r>
+        <w:rPr>
+          <w:rFonts w:asciiTheme="majorHAnsi" w:hAnsiTheme="majorHAnsi" w:cs="Calibri Light"/>
+          <w:rtl/>
+        </w:rPr>
+        <w:t>ליניאריזציה</w:t>
+      </w:r>
+      <w:proofErr w:type="spellEnd"/>
+      <w:r>
+        <w:rPr>
+          <w:rFonts w:asciiTheme="majorHAnsi" w:hAnsiTheme="majorHAnsi" w:cs="Calibri Light"/>
+          <w:rtl/>
+        </w:rPr>
+        <w:t xml:space="preserve"> של הפונקציות</w:t>
+      </w:r>
+      <w:r>
+        <w:rPr>
+          <w:rFonts w:asciiTheme="majorHAnsi" w:hAnsiTheme="majorHAnsi" w:cstheme="majorHAnsi"/>
+        </w:rPr>
+        <w:t>.</w:t>
+      </w:r>
+    </w:p>
+    <w:p>
+      <w:pPr>
+        <w:rPr>
+          <w:rFonts w:asciiTheme="majorHAnsi" w:hAnsiTheme="majorHAnsi" w:cstheme="majorHAnsi"/>
+          <w:rtl/>
+        </w:rPr>
+      </w:pPr>
+      <w:r>
+        <w:rPr>
+          <w:rFonts w:asciiTheme="majorHAnsi" w:hAnsiTheme="majorHAnsi" w:cs="Calibri Light"/>
+          <w:rtl/>
+        </w:rPr>
+        <w:t>ניתוח שגיאות ושיתוף פעולה: המסלול המשוער מושווה למסלול האמיתי כדי לנתח את השגיאות במיקום, מהירות וגישה. בנוסף, מטריצות השונות שנוצרו על ידי מסנני קלמן מספקות תובנות לגבי רמת הביטחון של ההערכות</w:t>
+      </w:r>
+      <w:r>
+        <w:rPr>
+          <w:rFonts w:asciiTheme="majorHAnsi" w:hAnsiTheme="majorHAnsi" w:cstheme="majorHAnsi"/>
+        </w:rPr>
+        <w:t>.</w:t>
+      </w:r>
+    </w:p>
+    <w:p>
+      <w:pPr>
+        <w:rPr>
+          <w:rFonts w:asciiTheme="majorHAnsi" w:hAnsiTheme="majorHAnsi" w:cstheme="majorHAnsi"/>
+          <w:rtl/>
+        </w:rPr>
+      </w:pPr>
     </w:p>
     <w:p>
       <w:pPr>
         <w:pStyle w:val="Heading2"/>
         <w:rPr>
-          <w:rFonts w:cstheme="majorHAnsi"/>
-          <w:rtl/>
-        </w:rPr>
-      </w:pPr>
-      <w:bookmarkStart w:id="1" w:name="_Toc157947959"/>
-      <w:r>
-        <w:rPr>
           <w:rFonts w:cs="Calibri Light"/>
           <w:rtl/>
         </w:rPr>
-        <w:t>מֵתוֹדוֹלוֹגִיָה</w:t>
-      </w:r>
-      <w:bookmarkEnd w:id="1"/>
-    </w:p>
-    <w:p>
-      <w:pPr>
-        <w:rPr>
-          <w:rFonts w:asciiTheme="majorHAnsi" w:hAnsiTheme="majorHAnsi" w:cstheme="majorHAnsi"/>
-          <w:rtl/>
-        </w:rPr>
-      </w:pPr>
-      <w:r>
-        <w:rPr>
-          <w:rFonts w:asciiTheme="majorHAnsi" w:hAnsiTheme="majorHAnsi" w:cs="Calibri Light"/>
-          <w:rtl/>
-        </w:rPr>
-        <w:t xml:space="preserve">הכנת נתונים: הפרויקט מתחיל בהקמת סביבת הסימולציה הכוללת טעינת מפות שטח והגדרת התנאים והפרמטרים הראשוניים להדמיה. זה כולל ציון נקודת ההתחלה, המהירות הממוצעת, זוויות </w:t>
-      </w:r>
-      <w:proofErr w:type="spellStart"/>
-      <w:r>
-        <w:rPr>
-          <w:rFonts w:asciiTheme="majorHAnsi" w:hAnsiTheme="majorHAnsi" w:cs="Calibri Light"/>
-          <w:rtl/>
-        </w:rPr>
-        <w:t>אוילר</w:t>
-      </w:r>
-      <w:proofErr w:type="spellEnd"/>
-      <w:r>
-        <w:rPr>
-          <w:rFonts w:asciiTheme="majorHAnsi" w:hAnsiTheme="majorHAnsi" w:cs="Calibri Light"/>
-          <w:rtl/>
-        </w:rPr>
-        <w:t xml:space="preserve"> ופרמטרים רלוונטיים אחרים המשפיעים על מסלול האובייקט</w:t>
-      </w:r>
-      <w:r>
-        <w:rPr>
-          <w:rFonts w:asciiTheme="majorHAnsi" w:hAnsiTheme="majorHAnsi" w:cstheme="majorHAnsi"/>
-        </w:rPr>
-        <w:t>.</w:t>
-      </w:r>
-    </w:p>
-    <w:p>
-      <w:pPr>
-        <w:rPr>
-          <w:rFonts w:asciiTheme="majorHAnsi" w:hAnsiTheme="majorHAnsi" w:cstheme="majorHAnsi"/>
-          <w:rtl/>
-        </w:rPr>
-      </w:pPr>
-    </w:p>
-    <w:p>
-      <w:pPr>
-        <w:rPr>
-          <w:rFonts w:asciiTheme="majorHAnsi" w:hAnsiTheme="majorHAnsi" w:cstheme="majorHAnsi"/>
-          <w:rtl/>
-        </w:rPr>
-      </w:pPr>
-      <w:r>
-        <w:rPr>
-          <w:rFonts w:asciiTheme="majorHAnsi" w:hAnsiTheme="majorHAnsi" w:cs="Calibri Light"/>
-          <w:rtl/>
-        </w:rPr>
-        <w:t>יצירת מסלול: מסלול אמיתי נוצר על סמך הפרמטרים שצוינו ונתוני המפה. זה כרוך בחישוב המיקום, המהירות והתאוצה של האובייקט לאורך זמן, תוך התחשבות בגובה השטח ובדינמיקה של האובייקט</w:t>
-      </w:r>
-      <w:r>
-        <w:rPr>
-          <w:rFonts w:asciiTheme="majorHAnsi" w:hAnsiTheme="majorHAnsi" w:cstheme="majorHAnsi"/>
-        </w:rPr>
-        <w:t>.</w:t>
-      </w:r>
-    </w:p>
-    <w:p>
-      <w:pPr>
-        <w:rPr>
-          <w:rFonts w:asciiTheme="majorHAnsi" w:hAnsiTheme="majorHAnsi" w:cstheme="majorHAnsi"/>
-          <w:rtl/>
-        </w:rPr>
-      </w:pPr>
-    </w:p>
-    <w:p>
-      <w:pPr>
-        <w:rPr>
-          <w:rFonts w:asciiTheme="majorHAnsi" w:hAnsiTheme="majorHAnsi" w:cstheme="majorHAnsi"/>
-          <w:rtl/>
-        </w:rPr>
-      </w:pPr>
-      <w:r>
-        <w:rPr>
-          <w:rFonts w:asciiTheme="majorHAnsi" w:hAnsiTheme="majorHAnsi" w:cs="Calibri Light"/>
-          <w:rtl/>
-        </w:rPr>
-        <w:t>הדמיית רעש: כדי לדמות תנאים בעולם האמיתי, רעש מוכנס לנתוני המסלול כדי לחקות אי דיוקים במדידות חיישנים. זה כולל הוספת וריאציות למיקום, מהירות ומשתני מצב אחרים</w:t>
-      </w:r>
-      <w:r>
-        <w:rPr>
-          <w:rFonts w:asciiTheme="majorHAnsi" w:hAnsiTheme="majorHAnsi" w:cstheme="majorHAnsi"/>
-        </w:rPr>
-        <w:t>.</w:t>
-      </w:r>
-    </w:p>
-    <w:p>
-      <w:pPr>
-        <w:rPr>
-          <w:rFonts w:asciiTheme="majorHAnsi" w:hAnsiTheme="majorHAnsi" w:cstheme="majorHAnsi"/>
-          <w:rtl/>
-        </w:rPr>
-      </w:pPr>
-    </w:p>
-    <w:p>
-      <w:pPr>
-        <w:pStyle w:val="Heading2"/>
-        <w:rPr>
-          <w:rFonts w:cs="Calibri Light"/>
-          <w:rtl/>
-        </w:rPr>
-      </w:pPr>
-      <w:bookmarkStart w:id="2" w:name="_Toc157947960"/>
-      <w:r>
-        <w:rPr>
-          <w:rFonts w:cs="Calibri Light"/>
-          <w:rtl/>
-        </w:rPr>
-        <w:t>סינון קלמן:</w:t>
-      </w:r>
-      <w:bookmarkEnd w:id="2"/>
-    </w:p>
-    <w:p>
-      <w:pPr>
-        <w:rPr>
-          <w:rFonts w:asciiTheme="majorHAnsi" w:hAnsiTheme="majorHAnsi" w:cstheme="majorHAnsi"/>
-          <w:rtl/>
-        </w:rPr>
-      </w:pPr>
-      <w:r>
-        <w:rPr>
-          <w:rFonts w:asciiTheme="majorHAnsi" w:hAnsiTheme="majorHAnsi" w:cs="Calibri Light"/>
-          <w:rtl/>
-        </w:rPr>
-        <w:t xml:space="preserve"> ליבת הפרויקט כרוכה ביישום</w:t>
-      </w:r>
-      <w:r>
-        <w:rPr>
-          <w:rFonts w:asciiTheme="majorHAnsi" w:hAnsiTheme="majorHAnsi" w:cstheme="majorHAnsi"/>
-        </w:rPr>
-        <w:t xml:space="preserve"> IEKF </w:t>
-      </w:r>
-      <w:r>
-        <w:rPr>
-          <w:rFonts w:asciiTheme="majorHAnsi" w:hAnsiTheme="majorHAnsi" w:cs="Calibri Light"/>
-          <w:rtl/>
-        </w:rPr>
-        <w:t>ו</w:t>
-      </w:r>
-      <w:r>
-        <w:rPr>
-          <w:rFonts w:asciiTheme="majorHAnsi" w:hAnsiTheme="majorHAnsi" w:cstheme="majorHAnsi"/>
-        </w:rPr>
-        <w:t xml:space="preserve">-UKF </w:t>
-      </w:r>
-      <w:r>
-        <w:rPr>
-          <w:rFonts w:asciiTheme="majorHAnsi" w:hAnsiTheme="majorHAnsi" w:cs="Calibri Light"/>
-          <w:rtl/>
-        </w:rPr>
-        <w:t>כדי להעריך את המסלול על סמך מדידות רועשות. מסננים אלו מנבאים את מצב האובייקט בכל שלב זמן ומעדכנים את התחזיות בהתבסס על המדידות, ובכך מחדדים את אומדן המסלול</w:t>
-      </w:r>
-      <w:r>
-        <w:rPr>
-          <w:rFonts w:asciiTheme="majorHAnsi" w:hAnsiTheme="majorHAnsi" w:cstheme="majorHAnsi"/>
-        </w:rPr>
-        <w:t>.</w:t>
-      </w:r>
-    </w:p>
-    <w:p>
-      <w:pPr>
-        <w:rPr>
-          <w:rFonts w:asciiTheme="majorHAnsi" w:hAnsiTheme="majorHAnsi" w:cstheme="majorHAnsi"/>
-          <w:rtl/>
-        </w:rPr>
-      </w:pPr>
-    </w:p>
-    <w:p>
-      <w:pPr>
-        <w:rPr>
-          <w:rFonts w:asciiTheme="majorHAnsi" w:hAnsiTheme="majorHAnsi" w:cstheme="majorHAnsi"/>
-          <w:rtl/>
-        </w:rPr>
-      </w:pPr>
-      <w:r>
-        <w:rPr>
-          <w:rFonts w:asciiTheme="majorHAnsi" w:hAnsiTheme="majorHAnsi" w:cstheme="majorHAnsi"/>
-        </w:rPr>
-        <w:t xml:space="preserve">IEKF: </w:t>
-      </w:r>
-      <w:r>
-        <w:rPr>
-          <w:rFonts w:asciiTheme="majorHAnsi" w:hAnsiTheme="majorHAnsi" w:cs="Calibri Light"/>
-          <w:rtl/>
-        </w:rPr>
-        <w:t xml:space="preserve">מחדד באופן </w:t>
-      </w:r>
-      <w:proofErr w:type="spellStart"/>
-      <w:r>
-        <w:rPr>
-          <w:rFonts w:asciiTheme="majorHAnsi" w:hAnsiTheme="majorHAnsi" w:cs="Calibri Light"/>
-          <w:rtl/>
-        </w:rPr>
-        <w:t>איטרטיבי</w:t>
-      </w:r>
-      <w:proofErr w:type="spellEnd"/>
-      <w:r>
-        <w:rPr>
-          <w:rFonts w:asciiTheme="majorHAnsi" w:hAnsiTheme="majorHAnsi" w:cs="Calibri Light"/>
-          <w:rtl/>
-        </w:rPr>
-        <w:t xml:space="preserve"> את אומדן המצב על ידי </w:t>
-      </w:r>
-      <w:proofErr w:type="spellStart"/>
-      <w:r>
-        <w:rPr>
-          <w:rFonts w:asciiTheme="majorHAnsi" w:hAnsiTheme="majorHAnsi" w:cs="Calibri Light"/>
-          <w:rtl/>
-        </w:rPr>
-        <w:t>ליניאריזציה</w:t>
-      </w:r>
-      <w:proofErr w:type="spellEnd"/>
-      <w:r>
-        <w:rPr>
-          <w:rFonts w:asciiTheme="majorHAnsi" w:hAnsiTheme="majorHAnsi" w:cs="Calibri Light"/>
-          <w:rtl/>
-        </w:rPr>
-        <w:t xml:space="preserve"> של הפונקציות הלא ליניאריות סביב </w:t>
-      </w:r>
-      <w:proofErr w:type="spellStart"/>
-      <w:r>
-        <w:rPr>
-          <w:rFonts w:asciiTheme="majorHAnsi" w:hAnsiTheme="majorHAnsi" w:cs="Calibri Light"/>
-          <w:rtl/>
-        </w:rPr>
-        <w:t>האומדן</w:t>
-      </w:r>
-      <w:proofErr w:type="spellEnd"/>
-      <w:r>
-        <w:rPr>
-          <w:rFonts w:asciiTheme="majorHAnsi" w:hAnsiTheme="majorHAnsi" w:cs="Calibri Light"/>
-          <w:rtl/>
-        </w:rPr>
-        <w:t xml:space="preserve"> הנוכחי</w:t>
-      </w:r>
-      <w:r>
-        <w:rPr>
-          <w:rFonts w:asciiTheme="majorHAnsi" w:hAnsiTheme="majorHAnsi" w:cstheme="majorHAnsi"/>
-        </w:rPr>
-        <w:t>.</w:t>
-      </w:r>
-    </w:p>
-    <w:p>
-      <w:pPr>
-        <w:rPr>
-          <w:rFonts w:asciiTheme="majorHAnsi" w:hAnsiTheme="majorHAnsi" w:cstheme="majorHAnsi"/>
-          <w:rtl/>
-        </w:rPr>
-      </w:pPr>
-      <w:r>
-        <w:rPr>
-          <w:rFonts w:asciiTheme="majorHAnsi" w:hAnsiTheme="majorHAnsi" w:cstheme="majorHAnsi"/>
-        </w:rPr>
-        <w:t xml:space="preserve">UKF: </w:t>
-      </w:r>
-      <w:r>
-        <w:rPr>
-          <w:rFonts w:asciiTheme="majorHAnsi" w:hAnsiTheme="majorHAnsi" w:cs="Calibri Light"/>
-          <w:rtl/>
-        </w:rPr>
-        <w:t xml:space="preserve">משתמש בטכניקת דגימה דטרמיניסטית כדי ללכוד את הממוצע והשונות של התפלגות המצב מבלי לבצע </w:t>
-      </w:r>
-      <w:proofErr w:type="spellStart"/>
-      <w:r>
-        <w:rPr>
-          <w:rFonts w:asciiTheme="majorHAnsi" w:hAnsiTheme="majorHAnsi" w:cs="Calibri Light"/>
-          <w:rtl/>
-        </w:rPr>
-        <w:t>ליניאריזציה</w:t>
-      </w:r>
-      <w:proofErr w:type="spellEnd"/>
-      <w:r>
-        <w:rPr>
-          <w:rFonts w:asciiTheme="majorHAnsi" w:hAnsiTheme="majorHAnsi" w:cs="Calibri Light"/>
-          <w:rtl/>
-        </w:rPr>
-        <w:t xml:space="preserve"> של הפונקציות</w:t>
-      </w:r>
-      <w:r>
-        <w:rPr>
-          <w:rFonts w:asciiTheme="majorHAnsi" w:hAnsiTheme="majorHAnsi" w:cstheme="majorHAnsi"/>
-        </w:rPr>
-        <w:t>.</w:t>
-      </w:r>
-    </w:p>
-    <w:p>
-      <w:pPr>
-        <w:rPr>
-          <w:rFonts w:asciiTheme="majorHAnsi" w:hAnsiTheme="majorHAnsi" w:cstheme="majorHAnsi"/>
-          <w:rtl/>
-        </w:rPr>
-      </w:pPr>
-      <w:r>
-        <w:rPr>
-          <w:rFonts w:asciiTheme="majorHAnsi" w:hAnsiTheme="majorHAnsi" w:cs="Calibri Light"/>
-          <w:rtl/>
-        </w:rPr>
-        <w:t>ניתוח שגיאות ושיתוף פעולה: המסלול המשוער מושווה למסלול האמיתי כדי לנתח את השגיאות במיקום, מהירות וגישה. בנוסף, מטריצות השונות שנוצרו על ידי מסנני קלמן מספקות תובנות לגבי רמת הביטחון של ההערכות</w:t>
-      </w:r>
-      <w:r>
-        <w:rPr>
-          <w:rFonts w:asciiTheme="majorHAnsi" w:hAnsiTheme="majorHAnsi" w:cstheme="majorHAnsi"/>
-        </w:rPr>
-        <w:t>.</w:t>
-      </w:r>
-    </w:p>
-    <w:p>
-      <w:pPr>
-        <w:rPr>
-          <w:rFonts w:asciiTheme="majorHAnsi" w:hAnsiTheme="majorHAnsi" w:cstheme="majorHAnsi"/>
-          <w:rtl/>
-        </w:rPr>
-      </w:pPr>
-    </w:p>
-    <w:p>
-      <w:pPr>
-        <w:pStyle w:val="Heading2"/>
-        <w:rPr>
-          <w:rFonts w:cs="Calibri Light"/>
-          <w:rtl/>
-        </w:rPr>
-      </w:pPr>
-      <w:bookmarkStart w:id="3" w:name="_Toc157947961"/>
+      </w:pPr>
+      <w:bookmarkStart w:id="3" w:name="_Toc158879994"/>
       <w:r>
         <w:rPr>
           <w:rFonts w:cs="Calibri Light"/>

</xml_diff>